<commit_message>
UPDATE add servlet party
</commit_message>
<xml_diff>
--- a/java/Java_EE.docx
+++ b/java/Java_EE.docx
@@ -4,6 +4,7 @@
   <w:body>
     <w:p>
       <w:pPr>
+        <w:jc w:val="both"/>
         <w:rPr>
           <w:sz w:val="44"/>
           <w:szCs w:val="44"/>
@@ -19,6 +20,7 @@
     </w:p>
     <w:p>
       <w:pPr>
+        <w:jc w:val="both"/>
         <w:rPr>
           <w:sz w:val="44"/>
           <w:szCs w:val="44"/>
@@ -27,6 +29,7 @@
     </w:p>
     <w:p>
       <w:pPr>
+        <w:jc w:val="both"/>
         <w:rPr>
           <w:sz w:val="44"/>
           <w:szCs w:val="44"/>
@@ -35,6 +38,7 @@
     </w:p>
     <w:p>
       <w:pPr>
+        <w:jc w:val="both"/>
         <w:rPr>
           <w:sz w:val="44"/>
           <w:szCs w:val="44"/>
@@ -43,6 +47,13 @@
     </w:p>
     <w:sdt>
       <w:sdtPr>
+        <w:rPr>
+          <w:caps w:val="0"/>
+          <w:color w:val="auto"/>
+          <w:spacing w:val="0"/>
+          <w:sz w:val="20"/>
+          <w:szCs w:val="20"/>
+        </w:rPr>
         <w:id w:val="757023647"/>
         <w:docPartObj>
           <w:docPartGallery w:val="Table of Contents"/>
@@ -53,17 +64,13 @@
         <w:rPr>
           <w:b/>
           <w:bCs/>
-          <w:caps w:val="0"/>
-          <w:color w:val="auto"/>
-          <w:spacing w:val="0"/>
-          <w:sz w:val="20"/>
-          <w:szCs w:val="20"/>
         </w:rPr>
       </w:sdtEndPr>
       <w:sdtContent>
         <w:p>
           <w:pPr>
             <w:pStyle w:val="En-ttedetabledesmatires"/>
+            <w:jc w:val="both"/>
           </w:pPr>
           <w:r>
             <w:t>Table des matières</w:t>
@@ -75,6 +82,7 @@
             <w:tabs>
               <w:tab w:val="right" w:leader="dot" w:pos="10762"/>
             </w:tabs>
+            <w:jc w:val="both"/>
             <w:rPr>
               <w:noProof/>
             </w:rPr>
@@ -152,6 +160,7 @@
             <w:tabs>
               <w:tab w:val="right" w:leader="dot" w:pos="10762"/>
             </w:tabs>
+            <w:jc w:val="both"/>
             <w:rPr>
               <w:noProof/>
             </w:rPr>
@@ -220,6 +229,7 @@
             <w:tabs>
               <w:tab w:val="right" w:leader="dot" w:pos="10762"/>
             </w:tabs>
+            <w:jc w:val="both"/>
             <w:rPr>
               <w:noProof/>
             </w:rPr>
@@ -288,6 +298,7 @@
             <w:tabs>
               <w:tab w:val="right" w:leader="dot" w:pos="10762"/>
             </w:tabs>
+            <w:jc w:val="both"/>
             <w:rPr>
               <w:noProof/>
             </w:rPr>
@@ -356,6 +367,7 @@
             <w:tabs>
               <w:tab w:val="right" w:leader="dot" w:pos="10762"/>
             </w:tabs>
+            <w:jc w:val="both"/>
             <w:rPr>
               <w:noProof/>
             </w:rPr>
@@ -424,6 +436,7 @@
             <w:tabs>
               <w:tab w:val="right" w:leader="dot" w:pos="10762"/>
             </w:tabs>
+            <w:jc w:val="both"/>
             <w:rPr>
               <w:noProof/>
             </w:rPr>
@@ -487,6 +500,9 @@
           </w:hyperlink>
         </w:p>
         <w:p>
+          <w:pPr>
+            <w:jc w:val="both"/>
+          </w:pPr>
           <w:r>
             <w:rPr>
               <w:b/>
@@ -499,6 +515,7 @@
     </w:sdt>
     <w:p>
       <w:pPr>
+        <w:jc w:val="both"/>
         <w:rPr>
           <w:sz w:val="44"/>
           <w:szCs w:val="44"/>
@@ -507,6 +524,7 @@
     </w:p>
     <w:p>
       <w:pPr>
+        <w:jc w:val="both"/>
         <w:rPr>
           <w:sz w:val="44"/>
           <w:szCs w:val="44"/>
@@ -515,6 +533,7 @@
     </w:p>
     <w:p>
       <w:pPr>
+        <w:jc w:val="both"/>
         <w:rPr>
           <w:sz w:val="44"/>
           <w:szCs w:val="44"/>
@@ -523,6 +542,7 @@
     </w:p>
     <w:p>
       <w:pPr>
+        <w:jc w:val="both"/>
         <w:rPr>
           <w:sz w:val="44"/>
           <w:szCs w:val="44"/>
@@ -531,6 +551,7 @@
     </w:p>
     <w:p>
       <w:pPr>
+        <w:jc w:val="both"/>
         <w:rPr>
           <w:sz w:val="44"/>
           <w:szCs w:val="44"/>
@@ -539,6 +560,7 @@
     </w:p>
     <w:p>
       <w:pPr>
+        <w:jc w:val="both"/>
         <w:rPr>
           <w:sz w:val="44"/>
           <w:szCs w:val="44"/>
@@ -547,6 +569,7 @@
     </w:p>
     <w:p>
       <w:pPr>
+        <w:jc w:val="both"/>
         <w:rPr>
           <w:sz w:val="44"/>
           <w:szCs w:val="44"/>
@@ -555,6 +578,7 @@
     </w:p>
     <w:p>
       <w:pPr>
+        <w:jc w:val="both"/>
         <w:rPr>
           <w:sz w:val="44"/>
           <w:szCs w:val="44"/>
@@ -563,6 +587,7 @@
     </w:p>
     <w:p>
       <w:pPr>
+        <w:jc w:val="both"/>
         <w:rPr>
           <w:sz w:val="44"/>
           <w:szCs w:val="44"/>
@@ -571,6 +596,7 @@
     </w:p>
     <w:p>
       <w:pPr>
+        <w:jc w:val="both"/>
         <w:rPr>
           <w:sz w:val="44"/>
           <w:szCs w:val="44"/>
@@ -579,6 +605,7 @@
     </w:p>
     <w:p>
       <w:pPr>
+        <w:jc w:val="both"/>
         <w:rPr>
           <w:sz w:val="44"/>
           <w:szCs w:val="44"/>
@@ -588,6 +615,7 @@
     <w:p>
       <w:pPr>
         <w:pStyle w:val="Titre1"/>
+        <w:jc w:val="both"/>
       </w:pPr>
       <w:bookmarkStart w:id="0" w:name="_Toc72143107"/>
       <w:r>
@@ -599,6 +627,7 @@
     <w:p>
       <w:pPr>
         <w:pStyle w:val="Titre2"/>
+        <w:jc w:val="both"/>
       </w:pPr>
       <w:bookmarkStart w:id="1" w:name="_Toc72143108"/>
       <w:r>
@@ -615,6 +644,7 @@
     <w:p>
       <w:pPr>
         <w:pStyle w:val="Titre3"/>
+        <w:jc w:val="both"/>
       </w:pPr>
       <w:bookmarkStart w:id="2" w:name="_Toc72143109"/>
       <w:r>
@@ -623,6 +653,9 @@
       <w:bookmarkEnd w:id="2"/>
     </w:p>
     <w:p>
+      <w:pPr>
+        <w:jc w:val="both"/>
+      </w:pPr>
       <w:r>
         <w:t xml:space="preserve">Il existe 2 </w:t>
       </w:r>
@@ -729,6 +762,7 @@
     <w:p>
       <w:pPr>
         <w:pStyle w:val="Titre3"/>
+        <w:jc w:val="both"/>
       </w:pPr>
       <w:bookmarkStart w:id="3" w:name="_Toc72143110"/>
       <w:r>
@@ -737,6 +771,9 @@
       <w:bookmarkEnd w:id="3"/>
     </w:p>
     <w:p>
+      <w:pPr>
+        <w:jc w:val="both"/>
+      </w:pPr>
       <w:r>
         <w:t xml:space="preserve">La requête </w:t>
       </w:r>
@@ -797,6 +834,9 @@
       </w:r>
     </w:p>
     <w:p>
+      <w:pPr>
+        <w:jc w:val="both"/>
+      </w:pPr>
       <w:r>
         <w:t xml:space="preserve">L’en-tête contient notamment un </w:t>
       </w:r>
@@ -808,6 +848,7 @@
           <w:ilvl w:val="0"/>
           <w:numId w:val="2"/>
         </w:numPr>
+        <w:jc w:val="both"/>
       </w:pPr>
       <w:r>
         <w:t xml:space="preserve">Code </w:t>
@@ -823,6 +864,7 @@
           <w:ilvl w:val="0"/>
           <w:numId w:val="2"/>
         </w:numPr>
+        <w:jc w:val="both"/>
       </w:pPr>
       <w:r>
         <w:t>Le</w:t>
@@ -841,6 +883,7 @@
           <w:ilvl w:val="0"/>
           <w:numId w:val="2"/>
         </w:numPr>
+        <w:jc w:val="both"/>
       </w:pPr>
       <w:r>
         <w:t xml:space="preserve">Le </w:t>
@@ -849,18 +892,10 @@
         <w:t xml:space="preserve">type de </w:t>
       </w:r>
       <w:r>
-        <w:t xml:space="preserve">requête, </w:t>
-      </w:r>
-      <w:proofErr w:type="gramStart"/>
-      <w:r>
-        <w:t>(</w:t>
-      </w:r>
-      <w:r>
-        <w:t xml:space="preserve"> GET</w:t>
-      </w:r>
-      <w:proofErr w:type="gramEnd"/>
-      <w:r>
-        <w:t xml:space="preserve"> et POST pour les plus utilisés mais il en existe plus : PUT, DELETE, </w:t>
+        <w:t>requête, (</w:t>
+      </w:r>
+      <w:r>
+        <w:t xml:space="preserve"> GET et POST pour les plus utilisés mais il en existe plus : PUT, DELETE, </w:t>
       </w:r>
       <w:r>
         <w:t>etc.)</w:t>
@@ -872,6 +907,7 @@
     <w:p>
       <w:pPr>
         <w:pStyle w:val="Titre2"/>
+        <w:jc w:val="both"/>
       </w:pPr>
       <w:bookmarkStart w:id="4" w:name="_Toc72143111"/>
       <w:r>
@@ -880,67 +916,21 @@
       <w:bookmarkEnd w:id="4"/>
     </w:p>
     <w:p>
-      <w:r>
-        <w:t>Java EE est une extension du Java SE qui as pour objectif est de faciliter le développement d’applications web robustes et distribuées, déployées et exécutées sur un serveur d’applications.</w:t>
-      </w:r>
-      <w:r>
-        <w:t xml:space="preserve"> Une applications java EE doit tourner sur un </w:t>
-      </w:r>
-      <w:r>
-        <w:rPr>
-          <w:b/>
-          <w:bCs/>
-        </w:rPr>
-        <w:t>conteneur web</w:t>
-      </w:r>
-      <w:r>
-        <w:t xml:space="preserve"> (par exemple </w:t>
-      </w:r>
-      <w:proofErr w:type="spellStart"/>
-      <w:r>
-        <w:rPr>
-          <w:b/>
-          <w:bCs/>
-        </w:rPr>
-        <w:t>TomCat</w:t>
-      </w:r>
-      <w:proofErr w:type="spellEnd"/>
-      <w:r>
-        <w:t xml:space="preserve">), il existe d’autre conteneur comme le </w:t>
-      </w:r>
-      <w:r>
-        <w:rPr>
-          <w:b/>
-          <w:bCs/>
-        </w:rPr>
-        <w:t>conteneur d’EJB</w:t>
-      </w:r>
-      <w:r>
-        <w:t xml:space="preserve"> qui lui aussi est indispensable (</w:t>
-      </w:r>
-      <w:proofErr w:type="spellStart"/>
-      <w:r>
-        <w:t>TomCat</w:t>
-      </w:r>
-      <w:proofErr w:type="spellEnd"/>
-      <w:r>
-        <w:t xml:space="preserve"> n’est pas un conteneur d’EJB)</w:t>
-      </w:r>
-    </w:p>
-    <w:p>
-      <w:pPr>
-        <w:pStyle w:val="Titre2"/>
-      </w:pPr>
-      <w:bookmarkStart w:id="5" w:name="_Toc72143112"/>
-      <w:r>
+      <w:pPr>
+        <w:jc w:val="both"/>
+      </w:pPr>
+      <w:r>
+        <w:rPr>
+          <w:noProof/>
+        </w:rPr>
         <w:drawing>
-          <wp:anchor distT="0" distB="0" distL="114300" distR="114300" simplePos="0" relativeHeight="251658240" behindDoc="0" locked="0" layoutInCell="1" allowOverlap="1" wp14:anchorId="19C45306" wp14:editId="2588BD9D">
+          <wp:anchor distT="0" distB="0" distL="114300" distR="114300" simplePos="0" relativeHeight="251658240" behindDoc="0" locked="0" layoutInCell="1" allowOverlap="1" wp14:anchorId="19C45306" wp14:editId="0B105B7D">
             <wp:simplePos x="0" y="0"/>
             <wp:positionH relativeFrom="column">
-              <wp:posOffset>5316468</wp:posOffset>
+              <wp:posOffset>5681621</wp:posOffset>
             </wp:positionH>
             <wp:positionV relativeFrom="paragraph">
-              <wp:posOffset>50385</wp:posOffset>
+              <wp:posOffset>70568</wp:posOffset>
             </wp:positionV>
             <wp:extent cx="1429957" cy="1804946"/>
             <wp:effectExtent l="0" t="0" r="0" b="5080"/>
@@ -992,22 +982,73 @@
         </w:drawing>
       </w:r>
       <w:r>
+        <w:t>Java EE est une extension du Java SE qui as pour objectif est de faciliter le développement d’applications web robustes et distribuées, déployées et exécutées sur un serveur d’applications.</w:t>
+      </w:r>
+      <w:r>
+        <w:t xml:space="preserve"> Une applications java EE doit tourner sur un </w:t>
+      </w:r>
+      <w:r>
+        <w:rPr>
+          <w:b/>
+          <w:bCs/>
+        </w:rPr>
+        <w:t>conteneur web</w:t>
+      </w:r>
+      <w:r>
+        <w:t xml:space="preserve"> (par exemple </w:t>
+      </w:r>
+      <w:proofErr w:type="spellStart"/>
+      <w:r>
+        <w:rPr>
+          <w:b/>
+          <w:bCs/>
+        </w:rPr>
+        <w:t>TomCat</w:t>
+      </w:r>
+      <w:proofErr w:type="spellEnd"/>
+      <w:r>
+        <w:t xml:space="preserve">), il existe d’autre conteneur comme le </w:t>
+      </w:r>
+      <w:r>
+        <w:rPr>
+          <w:b/>
+          <w:bCs/>
+        </w:rPr>
+        <w:t>conteneur d’EJB</w:t>
+      </w:r>
+      <w:r>
+        <w:t xml:space="preserve"> qui lui aussi est indispensable (</w:t>
+      </w:r>
+      <w:proofErr w:type="spellStart"/>
+      <w:r>
+        <w:t>TomCat</w:t>
+      </w:r>
+      <w:proofErr w:type="spellEnd"/>
+      <w:r>
+        <w:t xml:space="preserve"> n’est pas un conteneur d’EJB)</w:t>
+      </w:r>
+    </w:p>
+    <w:p>
+      <w:pPr>
+        <w:pStyle w:val="Titre2"/>
+        <w:jc w:val="both"/>
+      </w:pPr>
+      <w:bookmarkStart w:id="5" w:name="_Toc72143112"/>
+      <w:r>
         <w:t>Structure d’une application web</w:t>
       </w:r>
       <w:bookmarkEnd w:id="5"/>
     </w:p>
     <w:p>
+      <w:pPr>
+        <w:jc w:val="both"/>
+      </w:pPr>
       <w:r>
         <w:t>Le dossier racine (appli) contiendra toute nos ressources statiques (</w:t>
       </w:r>
       <w:proofErr w:type="spellStart"/>
-      <w:proofErr w:type="gramStart"/>
-      <w:r>
-        <w:t>html,css</w:t>
-      </w:r>
-      <w:proofErr w:type="gramEnd"/>
-      <w:r>
-        <w:t>,png,js</w:t>
+      <w:r>
+        <w:t>html,css,png,js</w:t>
       </w:r>
       <w:proofErr w:type="spellEnd"/>
       <w:r>
@@ -1019,15 +1060,7 @@
       </w:r>
       <w:proofErr w:type="spellEnd"/>
       <w:r>
-        <w:t xml:space="preserve">). </w:t>
-      </w:r>
-      <w:proofErr w:type="gramStart"/>
-      <w:r>
-        <w:t>le</w:t>
-      </w:r>
-      <w:proofErr w:type="gramEnd"/>
-      <w:r>
-        <w:t xml:space="preserve"> dossier </w:t>
+        <w:t xml:space="preserve">). le dossier </w:t>
       </w:r>
       <w:proofErr w:type="spellStart"/>
       <w:r>
@@ -1064,7 +1097,1357 @@
         <w:t xml:space="preserve"> de notre application.</w:t>
       </w:r>
     </w:p>
-    <w:p/>
+    <w:p>
+      <w:pPr>
+        <w:pStyle w:val="Titre1"/>
+      </w:pPr>
+      <w:r>
+        <w:t>Les servlets</w:t>
+      </w:r>
+      <w:r>
+        <w:t> : le C de MVC</w:t>
+      </w:r>
+    </w:p>
+    <w:p>
+      <w:pPr>
+        <w:jc w:val="both"/>
+        <w:rPr>
+          <w:noProof/>
+        </w:rPr>
+      </w:pPr>
+      <w:r>
+        <w:drawing>
+          <wp:anchor distT="0" distB="0" distL="114300" distR="114300" simplePos="0" relativeHeight="251659264" behindDoc="0" locked="0" layoutInCell="1" allowOverlap="1" wp14:anchorId="4A108B3B" wp14:editId="7C82872F">
+            <wp:simplePos x="0" y="0"/>
+            <wp:positionH relativeFrom="margin">
+              <wp:align>right</wp:align>
+            </wp:positionH>
+            <wp:positionV relativeFrom="paragraph">
+              <wp:posOffset>66702</wp:posOffset>
+            </wp:positionV>
+            <wp:extent cx="3824490" cy="1391478"/>
+            <wp:effectExtent l="0" t="0" r="5080" b="0"/>
+            <wp:wrapThrough wrapText="bothSides">
+              <wp:wrapPolygon edited="0">
+                <wp:start x="0" y="0"/>
+                <wp:lineTo x="0" y="21294"/>
+                <wp:lineTo x="21521" y="21294"/>
+                <wp:lineTo x="21521" y="0"/>
+                <wp:lineTo x="0" y="0"/>
+              </wp:wrapPolygon>
+            </wp:wrapThrough>
+            <wp:docPr id="6" name="Image 6" descr="Une image contenant texte&#10;&#10;Description générée automatiquement"/>
+            <wp:cNvGraphicFramePr>
+              <a:graphicFrameLocks xmlns:a="http://schemas.openxmlformats.org/drawingml/2006/main" noChangeAspect="1"/>
+            </wp:cNvGraphicFramePr>
+            <a:graphic xmlns:a="http://schemas.openxmlformats.org/drawingml/2006/main">
+              <a:graphicData uri="http://schemas.openxmlformats.org/drawingml/2006/picture">
+                <pic:pic xmlns:pic="http://schemas.openxmlformats.org/drawingml/2006/picture">
+                  <pic:nvPicPr>
+                    <pic:cNvPr id="6" name="Image 6" descr="Une image contenant texte&#10;&#10;Description générée automatiquement"/>
+                    <pic:cNvPicPr/>
+                  </pic:nvPicPr>
+                  <pic:blipFill>
+                    <a:blip r:embed="rId7" cstate="print">
+                      <a:extLst>
+                        <a:ext uri="{28A0092B-C50C-407E-A947-70E740481C1C}">
+                          <a14:useLocalDpi xmlns:a14="http://schemas.microsoft.com/office/drawing/2010/main" val="0"/>
+                        </a:ext>
+                      </a:extLst>
+                    </a:blip>
+                    <a:stretch>
+                      <a:fillRect/>
+                    </a:stretch>
+                  </pic:blipFill>
+                  <pic:spPr>
+                    <a:xfrm>
+                      <a:off x="0" y="0"/>
+                      <a:ext cx="3824490" cy="1391478"/>
+                    </a:xfrm>
+                    <a:prstGeom prst="rect">
+                      <a:avLst/>
+                    </a:prstGeom>
+                  </pic:spPr>
+                </pic:pic>
+              </a:graphicData>
+            </a:graphic>
+            <wp14:sizeRelH relativeFrom="margin">
+              <wp14:pctWidth>0</wp14:pctWidth>
+            </wp14:sizeRelH>
+            <wp14:sizeRelV relativeFrom="margin">
+              <wp14:pctHeight>0</wp14:pctHeight>
+            </wp14:sizeRelV>
+          </wp:anchor>
+        </w:drawing>
+      </w:r>
+      <w:r>
+        <w:t xml:space="preserve">Une servlet est une classe java (qui doit </w:t>
+      </w:r>
+      <w:r>
+        <w:t>hériter</w:t>
+      </w:r>
+      <w:r>
+        <w:t xml:space="preserve"> de </w:t>
+      </w:r>
+      <w:proofErr w:type="spellStart"/>
+      <w:r>
+        <w:rPr>
+          <w:b/>
+          <w:bCs/>
+        </w:rPr>
+        <w:t>HttpServlet</w:t>
+      </w:r>
+      <w:proofErr w:type="spellEnd"/>
+      <w:r>
+        <w:t>), elle sera le point d’entrée d’une requête (</w:t>
+      </w:r>
+      <w:r>
+        <w:rPr>
+          <w:b/>
+          <w:bCs/>
+        </w:rPr>
+        <w:t>GET</w:t>
+      </w:r>
+      <w:r>
+        <w:t xml:space="preserve">, </w:t>
+      </w:r>
+      <w:r>
+        <w:rPr>
+          <w:b/>
+          <w:bCs/>
+        </w:rPr>
+        <w:t>POST</w:t>
+      </w:r>
+      <w:r>
+        <w:t>) et servira de « contrôleur » en allant demander au modèle et à la vue des informations à afficher.</w:t>
+      </w:r>
+      <w:r>
+        <w:rPr>
+          <w:noProof/>
+        </w:rPr>
+        <w:t xml:space="preserve"> </w:t>
+      </w:r>
+    </w:p>
+    <w:p>
+      <w:pPr>
+        <w:jc w:val="both"/>
+      </w:pPr>
+    </w:p>
+    <w:p>
+      <w:pPr>
+        <w:jc w:val="both"/>
+      </w:pPr>
+    </w:p>
+    <w:p>
+      <w:pPr>
+        <w:pStyle w:val="Titre2"/>
+      </w:pPr>
+      <w:r>
+        <w:t>Déclarer une servlet</w:t>
+      </w:r>
+    </w:p>
+    <w:tbl>
+      <w:tblPr>
+        <w:tblStyle w:val="Grilledutableau"/>
+        <w:tblW w:w="0" w:type="auto"/>
+        <w:tblBorders>
+          <w:top w:val="none" w:sz="0" w:space="0" w:color="auto"/>
+          <w:left w:val="none" w:sz="0" w:space="0" w:color="auto"/>
+          <w:bottom w:val="none" w:sz="0" w:space="0" w:color="auto"/>
+          <w:right w:val="none" w:sz="0" w:space="0" w:color="auto"/>
+          <w:insideH w:val="none" w:sz="0" w:space="0" w:color="auto"/>
+          <w:insideV w:val="none" w:sz="0" w:space="0" w:color="auto"/>
+        </w:tblBorders>
+        <w:tblLook w:val="04A0" w:firstRow="1" w:lastRow="0" w:firstColumn="1" w:lastColumn="0" w:noHBand="0" w:noVBand="1"/>
+      </w:tblPr>
+      <w:tblGrid>
+        <w:gridCol w:w="5356"/>
+        <w:gridCol w:w="5416"/>
+      </w:tblGrid>
+      <w:tr>
+        <w:tc>
+          <w:tcPr>
+            <w:tcW w:w="5381" w:type="dxa"/>
+          </w:tcPr>
+          <w:p>
+            <w:pPr>
+              <w:jc w:val="both"/>
+            </w:pPr>
+            <w:r>
+              <w:t xml:space="preserve">Dans le fichier web.xml (permet de </w:t>
+            </w:r>
+            <w:r>
+              <w:t>centraliser</w:t>
+            </w:r>
+            <w:r>
+              <w:t xml:space="preserve"> les infos) :</w:t>
+            </w:r>
+          </w:p>
+          <w:p>
+            <w:pPr>
+              <w:jc w:val="both"/>
+            </w:pPr>
+            <w:r>
+              <w:drawing>
+                <wp:inline distT="0" distB="0" distL="0" distR="0" wp14:anchorId="5AA9A463" wp14:editId="4FAAA497">
+                  <wp:extent cx="3374922" cy="1049572"/>
+                  <wp:effectExtent l="0" t="0" r="0" b="0"/>
+                  <wp:docPr id="5" name="Image 5"/>
+                  <wp:cNvGraphicFramePr>
+                    <a:graphicFrameLocks xmlns:a="http://schemas.openxmlformats.org/drawingml/2006/main" noChangeAspect="1"/>
+                  </wp:cNvGraphicFramePr>
+                  <a:graphic xmlns:a="http://schemas.openxmlformats.org/drawingml/2006/main">
+                    <a:graphicData uri="http://schemas.openxmlformats.org/drawingml/2006/picture">
+                      <pic:pic xmlns:pic="http://schemas.openxmlformats.org/drawingml/2006/picture">
+                        <pic:nvPicPr>
+                          <pic:cNvPr id="1" name=""/>
+                          <pic:cNvPicPr/>
+                        </pic:nvPicPr>
+                        <pic:blipFill>
+                          <a:blip r:embed="rId8"/>
+                          <a:stretch>
+                            <a:fillRect/>
+                          </a:stretch>
+                        </pic:blipFill>
+                        <pic:spPr>
+                          <a:xfrm>
+                            <a:off x="0" y="0"/>
+                            <a:ext cx="3409459" cy="1060313"/>
+                          </a:xfrm>
+                          <a:prstGeom prst="rect">
+                            <a:avLst/>
+                          </a:prstGeom>
+                        </pic:spPr>
+                      </pic:pic>
+                    </a:graphicData>
+                  </a:graphic>
+                </wp:inline>
+              </w:drawing>
+            </w:r>
+          </w:p>
+        </w:tc>
+        <w:tc>
+          <w:tcPr>
+            <w:tcW w:w="5381" w:type="dxa"/>
+          </w:tcPr>
+          <w:p>
+            <w:pPr>
+              <w:jc w:val="both"/>
+            </w:pPr>
+            <w:r>
+              <w:t xml:space="preserve">Directement en annotation dans </w:t>
+            </w:r>
+            <w:r>
+              <w:t>nos servlets</w:t>
+            </w:r>
+            <w:r>
+              <w:t> :</w:t>
+            </w:r>
+          </w:p>
+          <w:p>
+            <w:pPr>
+              <w:jc w:val="both"/>
+            </w:pPr>
+            <w:r>
+              <w:drawing>
+                <wp:inline distT="0" distB="0" distL="0" distR="0" wp14:anchorId="019358CC" wp14:editId="0F221B18">
+                  <wp:extent cx="3413513" cy="375681"/>
+                  <wp:effectExtent l="0" t="0" r="0" b="5715"/>
+                  <wp:docPr id="4" name="Image 4"/>
+                  <wp:cNvGraphicFramePr>
+                    <a:graphicFrameLocks xmlns:a="http://schemas.openxmlformats.org/drawingml/2006/main" noChangeAspect="1"/>
+                  </wp:cNvGraphicFramePr>
+                  <a:graphic xmlns:a="http://schemas.openxmlformats.org/drawingml/2006/main">
+                    <a:graphicData uri="http://schemas.openxmlformats.org/drawingml/2006/picture">
+                      <pic:pic xmlns:pic="http://schemas.openxmlformats.org/drawingml/2006/picture">
+                        <pic:nvPicPr>
+                          <pic:cNvPr id="1" name=""/>
+                          <pic:cNvPicPr/>
+                        </pic:nvPicPr>
+                        <pic:blipFill>
+                          <a:blip r:embed="rId9"/>
+                          <a:stretch>
+                            <a:fillRect/>
+                          </a:stretch>
+                        </pic:blipFill>
+                        <pic:spPr>
+                          <a:xfrm>
+                            <a:off x="0" y="0"/>
+                            <a:ext cx="3519861" cy="387385"/>
+                          </a:xfrm>
+                          <a:prstGeom prst="rect">
+                            <a:avLst/>
+                          </a:prstGeom>
+                        </pic:spPr>
+                      </pic:pic>
+                    </a:graphicData>
+                  </a:graphic>
+                </wp:inline>
+              </w:drawing>
+            </w:r>
+          </w:p>
+        </w:tc>
+      </w:tr>
+      <w:tr>
+        <w:tc>
+          <w:tcPr>
+            <w:tcW w:w="5381" w:type="dxa"/>
+          </w:tcPr>
+          <w:p>
+            <w:pPr>
+              <w:jc w:val="both"/>
+            </w:pPr>
+          </w:p>
+        </w:tc>
+        <w:tc>
+          <w:tcPr>
+            <w:tcW w:w="5381" w:type="dxa"/>
+          </w:tcPr>
+          <w:p>
+            <w:pPr>
+              <w:jc w:val="both"/>
+            </w:pPr>
+          </w:p>
+        </w:tc>
+      </w:tr>
+    </w:tbl>
+    <w:p>
+      <w:pPr>
+        <w:jc w:val="both"/>
+      </w:pPr>
+      <w:r>
+        <w:t xml:space="preserve">Une servlet à un </w:t>
+      </w:r>
+      <w:r>
+        <w:rPr>
+          <w:b/>
+          <w:bCs/>
+        </w:rPr>
+        <w:t>cycle de vie</w:t>
+      </w:r>
+      <w:r>
+        <w:t>, celle-ci est instancier au premier appel (en appelant</w:t>
+      </w:r>
+      <w:r>
+        <w:t xml:space="preserve"> la </w:t>
+      </w:r>
+      <w:r>
+        <w:t>méthode</w:t>
+      </w:r>
+      <w:r>
+        <w:t xml:space="preserve"> </w:t>
+      </w:r>
+      <w:r>
+        <w:rPr>
+          <w:b/>
+          <w:bCs/>
+        </w:rPr>
+        <w:t>init()</w:t>
+      </w:r>
+      <w:r>
+        <w:t>)</w:t>
+      </w:r>
+      <w:r>
+        <w:t xml:space="preserve">, puis la même instance répond à toute les demande </w:t>
+      </w:r>
+      <w:r>
+        <w:t>peu</w:t>
+      </w:r>
+      <w:r>
+        <w:t xml:space="preserve"> importe l’utilisateur.</w:t>
+      </w:r>
+    </w:p>
+    <w:p>
+      <w:pPr>
+        <w:jc w:val="both"/>
+      </w:pPr>
+    </w:p>
+    <w:p>
+      <w:pPr>
+        <w:pStyle w:val="Titre2"/>
+      </w:pPr>
+      <w:r>
+        <w:lastRenderedPageBreak/>
+        <w:t>Interface HttpServletRequest</w:t>
+      </w:r>
+    </w:p>
+    <w:p>
+      <w:pPr>
+        <w:jc w:val="both"/>
+      </w:pPr>
+      <w:r>
+        <w:rPr>
+          <w:b/>
+          <w:bCs/>
+        </w:rPr>
+        <w:drawing>
+          <wp:anchor distT="0" distB="0" distL="114300" distR="114300" simplePos="0" relativeHeight="251660288" behindDoc="0" locked="0" layoutInCell="1" allowOverlap="1" wp14:anchorId="41B480AD" wp14:editId="681D7574">
+            <wp:simplePos x="0" y="0"/>
+            <wp:positionH relativeFrom="margin">
+              <wp:posOffset>3546226</wp:posOffset>
+            </wp:positionH>
+            <wp:positionV relativeFrom="paragraph">
+              <wp:posOffset>68746</wp:posOffset>
+            </wp:positionV>
+            <wp:extent cx="3331596" cy="961251"/>
+            <wp:effectExtent l="0" t="0" r="2540" b="0"/>
+            <wp:wrapThrough wrapText="bothSides">
+              <wp:wrapPolygon edited="0">
+                <wp:start x="0" y="0"/>
+                <wp:lineTo x="0" y="20986"/>
+                <wp:lineTo x="21493" y="20986"/>
+                <wp:lineTo x="21493" y="0"/>
+                <wp:lineTo x="0" y="0"/>
+              </wp:wrapPolygon>
+            </wp:wrapThrough>
+            <wp:docPr id="7" name="Image 7" descr="Une image contenant texte&#10;&#10;Description générée automatiquement"/>
+            <wp:cNvGraphicFramePr>
+              <a:graphicFrameLocks xmlns:a="http://schemas.openxmlformats.org/drawingml/2006/main" noChangeAspect="1"/>
+            </wp:cNvGraphicFramePr>
+            <a:graphic xmlns:a="http://schemas.openxmlformats.org/drawingml/2006/main">
+              <a:graphicData uri="http://schemas.openxmlformats.org/drawingml/2006/picture">
+                <pic:pic xmlns:pic="http://schemas.openxmlformats.org/drawingml/2006/picture">
+                  <pic:nvPicPr>
+                    <pic:cNvPr id="7" name="Image 7" descr="Une image contenant texte&#10;&#10;Description générée automatiquement"/>
+                    <pic:cNvPicPr/>
+                  </pic:nvPicPr>
+                  <pic:blipFill>
+                    <a:blip r:embed="rId10">
+                      <a:extLst>
+                        <a:ext uri="{28A0092B-C50C-407E-A947-70E740481C1C}">
+                          <a14:useLocalDpi xmlns:a14="http://schemas.microsoft.com/office/drawing/2010/main" val="0"/>
+                        </a:ext>
+                      </a:extLst>
+                    </a:blip>
+                    <a:stretch>
+                      <a:fillRect/>
+                    </a:stretch>
+                  </pic:blipFill>
+                  <pic:spPr>
+                    <a:xfrm>
+                      <a:off x="0" y="0"/>
+                      <a:ext cx="3331596" cy="961251"/>
+                    </a:xfrm>
+                    <a:prstGeom prst="rect">
+                      <a:avLst/>
+                    </a:prstGeom>
+                  </pic:spPr>
+                </pic:pic>
+              </a:graphicData>
+            </a:graphic>
+          </wp:anchor>
+        </w:drawing>
+      </w:r>
+      <w:proofErr w:type="spellStart"/>
+      <w:r>
+        <w:rPr>
+          <w:b/>
+          <w:bCs/>
+        </w:rPr>
+        <w:t>HttpServletRequest</w:t>
+      </w:r>
+      <w:proofErr w:type="spellEnd"/>
+      <w:r>
+        <w:t xml:space="preserve"> est une interface qui permet de récupérer des informations sur la requête http, par exemple on peut récupérer des informations de l’URL </w:t>
+      </w:r>
+      <w:r>
+        <w:tab/>
+      </w:r>
+      <w:r>
+        <w:tab/>
+      </w:r>
+      <w:r>
+        <w:tab/>
+      </w:r>
+      <w:r>
+        <w:tab/>
+      </w:r>
+      <w:r>
+        <w:sym w:font="Wingdings" w:char="F0E8"/>
+      </w:r>
+    </w:p>
+    <w:p>
+      <w:pPr>
+        <w:jc w:val="both"/>
+        <w:rPr>
+          <w:i/>
+          <w:iCs/>
+        </w:rPr>
+      </w:pPr>
+      <w:r>
+        <w:rPr>
+          <w:i/>
+          <w:iCs/>
+        </w:rPr>
+        <w:t xml:space="preserve">Mais on </w:t>
+      </w:r>
+      <w:r>
+        <w:rPr>
+          <w:i/>
+          <w:iCs/>
+        </w:rPr>
+        <w:t>peut</w:t>
+      </w:r>
+      <w:r>
+        <w:rPr>
+          <w:i/>
+          <w:iCs/>
+        </w:rPr>
+        <w:t xml:space="preserve"> récupérer aussi toute les autres entête </w:t>
+      </w:r>
+      <w:r>
+        <w:rPr>
+          <w:i/>
+          <w:iCs/>
+        </w:rPr>
+        <w:t>http</w:t>
+      </w:r>
+      <w:r>
+        <w:rPr>
+          <w:i/>
+          <w:iCs/>
+        </w:rPr>
+        <w:t xml:space="preserve"> comme la méthode </w:t>
+      </w:r>
+      <w:r>
+        <w:rPr>
+          <w:i/>
+          <w:iCs/>
+        </w:rPr>
+        <w:t>d’appel (</w:t>
+      </w:r>
+      <w:r>
+        <w:rPr>
+          <w:b/>
+          <w:bCs/>
+          <w:i/>
+          <w:iCs/>
+        </w:rPr>
+        <w:t>GET POST</w:t>
+      </w:r>
+      <w:r>
+        <w:rPr>
+          <w:i/>
+          <w:iCs/>
+        </w:rPr>
+        <w:t xml:space="preserve">) </w:t>
+      </w:r>
+      <w:proofErr w:type="spellStart"/>
+      <w:r>
+        <w:rPr>
+          <w:b/>
+          <w:bCs/>
+          <w:i/>
+          <w:iCs/>
+        </w:rPr>
+        <w:t>getMethod</w:t>
+      </w:r>
+      <w:proofErr w:type="spellEnd"/>
+      <w:r>
+        <w:rPr>
+          <w:b/>
+          <w:bCs/>
+          <w:i/>
+          <w:iCs/>
+        </w:rPr>
+        <w:t>()</w:t>
+      </w:r>
+      <w:r>
+        <w:rPr>
+          <w:i/>
+          <w:iCs/>
+        </w:rPr>
+        <w:t xml:space="preserve"> etc…</w:t>
+      </w:r>
+    </w:p>
+    <w:p>
+      <w:pPr>
+        <w:jc w:val="both"/>
+      </w:pPr>
+      <w:r>
+        <w:t xml:space="preserve">On peux également (et ce sera le cas le plus souvent utilisé) récupérer les paramètre envoyé (via GET ou POST) via un formulaire ou l’URL avec les méthodes </w:t>
+      </w:r>
+      <w:proofErr w:type="spellStart"/>
+      <w:r>
+        <w:rPr>
+          <w:b/>
+          <w:bCs/>
+        </w:rPr>
+        <w:t>getParameter</w:t>
+      </w:r>
+      <w:proofErr w:type="spellEnd"/>
+      <w:r>
+        <w:rPr>
+          <w:b/>
+          <w:bCs/>
+        </w:rPr>
+        <w:t xml:space="preserve">(), </w:t>
+      </w:r>
+      <w:proofErr w:type="spellStart"/>
+      <w:r>
+        <w:rPr>
+          <w:b/>
+          <w:bCs/>
+        </w:rPr>
+        <w:t>getParameterValues</w:t>
+      </w:r>
+      <w:proofErr w:type="spellEnd"/>
+      <w:r>
+        <w:rPr>
+          <w:b/>
+          <w:bCs/>
+        </w:rPr>
+        <w:t xml:space="preserve">(), </w:t>
+      </w:r>
+      <w:proofErr w:type="spellStart"/>
+      <w:r>
+        <w:rPr>
+          <w:b/>
+          <w:bCs/>
+        </w:rPr>
+        <w:t>getParameterNames</w:t>
+      </w:r>
+      <w:proofErr w:type="spellEnd"/>
+      <w:r>
+        <w:rPr>
+          <w:b/>
+          <w:bCs/>
+        </w:rPr>
+        <w:t xml:space="preserve">(), </w:t>
+      </w:r>
+      <w:proofErr w:type="spellStart"/>
+      <w:r>
+        <w:rPr>
+          <w:b/>
+          <w:bCs/>
+        </w:rPr>
+        <w:t>getParameterMap</w:t>
+      </w:r>
+      <w:proofErr w:type="spellEnd"/>
+      <w:r>
+        <w:rPr>
+          <w:b/>
+          <w:bCs/>
+        </w:rPr>
+        <w:t>()</w:t>
+      </w:r>
+    </w:p>
+    <w:p>
+      <w:pPr>
+        <w:pStyle w:val="Titre2"/>
+      </w:pPr>
+      <w:r>
+        <w:t>Interface HttpServletResponse</w:t>
+      </w:r>
+    </w:p>
+    <w:p>
+      <w:pPr>
+        <w:jc w:val="both"/>
+      </w:pPr>
+      <w:proofErr w:type="spellStart"/>
+      <w:r>
+        <w:rPr>
+          <w:b/>
+          <w:bCs/>
+        </w:rPr>
+        <w:t>HttpServletResponse</w:t>
+      </w:r>
+      <w:proofErr w:type="spellEnd"/>
+      <w:r>
+        <w:t xml:space="preserve"> est une interface qui permet de </w:t>
+      </w:r>
+      <w:r>
+        <w:t>paramétrer</w:t>
+      </w:r>
+      <w:r>
+        <w:t xml:space="preserve"> une requête http réponse qui sera retourner au client. Nous pouvons définir des valeurs pour l’</w:t>
+      </w:r>
+      <w:r>
+        <w:t>entête</w:t>
+      </w:r>
+      <w:r>
+        <w:t xml:space="preserve"> mais </w:t>
+      </w:r>
+      <w:r>
+        <w:t>elles sont</w:t>
+      </w:r>
+      <w:r>
+        <w:t xml:space="preserve"> </w:t>
+      </w:r>
+      <w:r>
+        <w:t>générées</w:t>
+      </w:r>
+      <w:r>
+        <w:t xml:space="preserve"> automatiquement et le corps</w:t>
+      </w:r>
+      <w:r>
+        <w:t xml:space="preserve"> qui sera affiché à l’utilisateur.</w:t>
+      </w:r>
+    </w:p>
+    <w:p>
+      <w:pPr>
+        <w:jc w:val="both"/>
+        <w:rPr>
+          <w:i/>
+          <w:iCs/>
+        </w:rPr>
+      </w:pPr>
+      <w:r>
+        <w:rPr>
+          <w:i/>
+          <w:iCs/>
+        </w:rPr>
+        <w:t xml:space="preserve">Pour éditer le corps, on va utiliser le </w:t>
+      </w:r>
+      <w:r>
+        <w:rPr>
+          <w:i/>
+          <w:iCs/>
+        </w:rPr>
+        <w:t>paramètre</w:t>
+      </w:r>
+      <w:r>
+        <w:rPr>
+          <w:i/>
+          <w:iCs/>
+        </w:rPr>
+        <w:t xml:space="preserve"> </w:t>
+      </w:r>
+      <w:proofErr w:type="spellStart"/>
+      <w:r>
+        <w:rPr>
+          <w:b/>
+          <w:bCs/>
+          <w:i/>
+          <w:iCs/>
+        </w:rPr>
+        <w:t>response</w:t>
+      </w:r>
+      <w:proofErr w:type="spellEnd"/>
+      <w:r>
+        <w:rPr>
+          <w:i/>
+          <w:iCs/>
+        </w:rPr>
+        <w:t xml:space="preserve"> tel que </w:t>
+      </w:r>
+    </w:p>
+    <w:p>
+      <w:pPr>
+        <w:jc w:val="both"/>
+      </w:pPr>
+      <w:r>
+        <w:drawing>
+          <wp:inline distT="0" distB="0" distL="0" distR="0" wp14:anchorId="2C16E69C" wp14:editId="5A3C456C">
+            <wp:extent cx="6840220" cy="834390"/>
+            <wp:effectExtent l="0" t="0" r="0" b="3810"/>
+            <wp:docPr id="8" name="Image 8"/>
+            <wp:cNvGraphicFramePr>
+              <a:graphicFrameLocks xmlns:a="http://schemas.openxmlformats.org/drawingml/2006/main" noChangeAspect="1"/>
+            </wp:cNvGraphicFramePr>
+            <a:graphic xmlns:a="http://schemas.openxmlformats.org/drawingml/2006/main">
+              <a:graphicData uri="http://schemas.openxmlformats.org/drawingml/2006/picture">
+                <pic:pic xmlns:pic="http://schemas.openxmlformats.org/drawingml/2006/picture">
+                  <pic:nvPicPr>
+                    <pic:cNvPr id="1" name=""/>
+                    <pic:cNvPicPr/>
+                  </pic:nvPicPr>
+                  <pic:blipFill>
+                    <a:blip r:embed="rId11"/>
+                    <a:stretch>
+                      <a:fillRect/>
+                    </a:stretch>
+                  </pic:blipFill>
+                  <pic:spPr>
+                    <a:xfrm>
+                      <a:off x="0" y="0"/>
+                      <a:ext cx="6840220" cy="834390"/>
+                    </a:xfrm>
+                    <a:prstGeom prst="rect">
+                      <a:avLst/>
+                    </a:prstGeom>
+                  </pic:spPr>
+                </pic:pic>
+              </a:graphicData>
+            </a:graphic>
+          </wp:inline>
+        </w:drawing>
+      </w:r>
+    </w:p>
+    <w:p>
+      <w:pPr>
+        <w:pStyle w:val="Titre3"/>
+      </w:pPr>
+      <w:r>
+        <w:t>Redirection</w:t>
+      </w:r>
+    </w:p>
+    <w:p>
+      <w:pPr>
+        <w:jc w:val="both"/>
+      </w:pPr>
+      <w:r>
+        <w:rPr>
+          <w:b/>
+          <w:bCs/>
+        </w:rPr>
+        <w:drawing>
+          <wp:anchor distT="0" distB="0" distL="114300" distR="114300" simplePos="0" relativeHeight="251662336" behindDoc="0" locked="0" layoutInCell="1" allowOverlap="1" wp14:anchorId="5CA9B067" wp14:editId="6C6C0182">
+            <wp:simplePos x="0" y="0"/>
+            <wp:positionH relativeFrom="column">
+              <wp:posOffset>2446959</wp:posOffset>
+            </wp:positionH>
+            <wp:positionV relativeFrom="paragraph">
+              <wp:posOffset>676910</wp:posOffset>
+            </wp:positionV>
+            <wp:extent cx="2894274" cy="195065"/>
+            <wp:effectExtent l="0" t="0" r="1905" b="0"/>
+            <wp:wrapThrough wrapText="bothSides">
+              <wp:wrapPolygon edited="0">
+                <wp:start x="0" y="0"/>
+                <wp:lineTo x="0" y="18997"/>
+                <wp:lineTo x="21472" y="18997"/>
+                <wp:lineTo x="21472" y="0"/>
+                <wp:lineTo x="0" y="0"/>
+              </wp:wrapPolygon>
+            </wp:wrapThrough>
+            <wp:docPr id="10" name="Image 10"/>
+            <wp:cNvGraphicFramePr>
+              <a:graphicFrameLocks xmlns:a="http://schemas.openxmlformats.org/drawingml/2006/main" noChangeAspect="1"/>
+            </wp:cNvGraphicFramePr>
+            <a:graphic xmlns:a="http://schemas.openxmlformats.org/drawingml/2006/main">
+              <a:graphicData uri="http://schemas.openxmlformats.org/drawingml/2006/picture">
+                <pic:pic xmlns:pic="http://schemas.openxmlformats.org/drawingml/2006/picture">
+                  <pic:nvPicPr>
+                    <pic:cNvPr id="1" name=""/>
+                    <pic:cNvPicPr/>
+                  </pic:nvPicPr>
+                  <pic:blipFill>
+                    <a:blip r:embed="rId12" cstate="print">
+                      <a:extLst>
+                        <a:ext uri="{28A0092B-C50C-407E-A947-70E740481C1C}">
+                          <a14:useLocalDpi xmlns:a14="http://schemas.microsoft.com/office/drawing/2010/main" val="0"/>
+                        </a:ext>
+                      </a:extLst>
+                    </a:blip>
+                    <a:stretch>
+                      <a:fillRect/>
+                    </a:stretch>
+                  </pic:blipFill>
+                  <pic:spPr>
+                    <a:xfrm>
+                      <a:off x="0" y="0"/>
+                      <a:ext cx="2894274" cy="195065"/>
+                    </a:xfrm>
+                    <a:prstGeom prst="rect">
+                      <a:avLst/>
+                    </a:prstGeom>
+                  </pic:spPr>
+                </pic:pic>
+              </a:graphicData>
+            </a:graphic>
+          </wp:anchor>
+        </w:drawing>
+      </w:r>
+      <w:r>
+        <w:rPr>
+          <w:b/>
+          <w:bCs/>
+        </w:rPr>
+        <w:drawing>
+          <wp:anchor distT="0" distB="0" distL="114300" distR="114300" simplePos="0" relativeHeight="251661312" behindDoc="0" locked="0" layoutInCell="1" allowOverlap="1" wp14:anchorId="56A6AB93" wp14:editId="1D3D4566">
+            <wp:simplePos x="0" y="0"/>
+            <wp:positionH relativeFrom="column">
+              <wp:posOffset>2407340</wp:posOffset>
+            </wp:positionH>
+            <wp:positionV relativeFrom="paragraph">
+              <wp:posOffset>99225</wp:posOffset>
+            </wp:positionV>
+            <wp:extent cx="4230094" cy="286666"/>
+            <wp:effectExtent l="0" t="0" r="0" b="0"/>
+            <wp:wrapThrough wrapText="bothSides">
+              <wp:wrapPolygon edited="0">
+                <wp:start x="0" y="0"/>
+                <wp:lineTo x="0" y="20115"/>
+                <wp:lineTo x="21499" y="20115"/>
+                <wp:lineTo x="21499" y="0"/>
+                <wp:lineTo x="0" y="0"/>
+              </wp:wrapPolygon>
+            </wp:wrapThrough>
+            <wp:docPr id="9" name="Image 9"/>
+            <wp:cNvGraphicFramePr>
+              <a:graphicFrameLocks xmlns:a="http://schemas.openxmlformats.org/drawingml/2006/main" noChangeAspect="1"/>
+            </wp:cNvGraphicFramePr>
+            <a:graphic xmlns:a="http://schemas.openxmlformats.org/drawingml/2006/main">
+              <a:graphicData uri="http://schemas.openxmlformats.org/drawingml/2006/picture">
+                <pic:pic xmlns:pic="http://schemas.openxmlformats.org/drawingml/2006/picture">
+                  <pic:nvPicPr>
+                    <pic:cNvPr id="1" name=""/>
+                    <pic:cNvPicPr/>
+                  </pic:nvPicPr>
+                  <pic:blipFill>
+                    <a:blip r:embed="rId13" cstate="print">
+                      <a:extLst>
+                        <a:ext uri="{28A0092B-C50C-407E-A947-70E740481C1C}">
+                          <a14:useLocalDpi xmlns:a14="http://schemas.microsoft.com/office/drawing/2010/main" val="0"/>
+                        </a:ext>
+                      </a:extLst>
+                    </a:blip>
+                    <a:stretch>
+                      <a:fillRect/>
+                    </a:stretch>
+                  </pic:blipFill>
+                  <pic:spPr>
+                    <a:xfrm>
+                      <a:off x="0" y="0"/>
+                      <a:ext cx="4230094" cy="286666"/>
+                    </a:xfrm>
+                    <a:prstGeom prst="rect">
+                      <a:avLst/>
+                    </a:prstGeom>
+                  </pic:spPr>
+                </pic:pic>
+              </a:graphicData>
+            </a:graphic>
+          </wp:anchor>
+        </w:drawing>
+      </w:r>
+      <w:r>
+        <w:rPr>
+          <w:b/>
+          <w:bCs/>
+        </w:rPr>
+        <w:t>Redirection permanentes</w:t>
+      </w:r>
+      <w:r>
+        <w:t xml:space="preserve"> (code 301), on redirige toujours vers google.fr (enregistre dans le cache contrairement </w:t>
+      </w:r>
+      <w:r>
+        <w:t>à une temporaire)</w:t>
+      </w:r>
+    </w:p>
+    <w:p>
+      <w:pPr>
+        <w:jc w:val="both"/>
+      </w:pPr>
+      <w:r>
+        <w:rPr>
+          <w:b/>
+          <w:bCs/>
+        </w:rPr>
+        <w:t>Redirection temporaire</w:t>
+      </w:r>
+      <w:r>
+        <w:t xml:space="preserve"> (code 302)</w:t>
+      </w:r>
+    </w:p>
+    <w:p>
+      <w:pPr>
+        <w:jc w:val="both"/>
+      </w:pPr>
+      <w:r>
+        <w:rPr>
+          <w:b/>
+          <w:bCs/>
+        </w:rPr>
+        <w:t>Redirection page erreur</w:t>
+      </w:r>
+      <w:r>
+        <w:t xml:space="preserve"> (code 500 ) vers erreur500.html</w:t>
+      </w:r>
+    </w:p>
+    <w:tbl>
+      <w:tblPr>
+        <w:tblStyle w:val="Grilledutableau"/>
+        <w:tblW w:w="0" w:type="auto"/>
+        <w:tblBorders>
+          <w:top w:val="none" w:sz="0" w:space="0" w:color="auto"/>
+          <w:left w:val="none" w:sz="0" w:space="0" w:color="auto"/>
+          <w:bottom w:val="none" w:sz="0" w:space="0" w:color="auto"/>
+          <w:right w:val="none" w:sz="0" w:space="0" w:color="auto"/>
+          <w:insideH w:val="none" w:sz="0" w:space="0" w:color="auto"/>
+          <w:insideV w:val="none" w:sz="0" w:space="0" w:color="auto"/>
+        </w:tblBorders>
+        <w:tblLook w:val="04A0" w:firstRow="1" w:lastRow="0" w:firstColumn="1" w:lastColumn="0" w:noHBand="0" w:noVBand="1"/>
+      </w:tblPr>
+      <w:tblGrid>
+        <w:gridCol w:w="5211"/>
+        <w:gridCol w:w="5561"/>
+      </w:tblGrid>
+      <w:tr>
+        <w:tc>
+          <w:tcPr>
+            <w:tcW w:w="5381" w:type="dxa"/>
+          </w:tcPr>
+          <w:p>
+            <w:pPr>
+              <w:jc w:val="both"/>
+            </w:pPr>
+            <w:r>
+              <w:t>Dans fichier web.xml</w:t>
+            </w:r>
+          </w:p>
+          <w:p>
+            <w:pPr>
+              <w:jc w:val="both"/>
+            </w:pPr>
+            <w:r>
+              <w:drawing>
+                <wp:inline distT="0" distB="0" distL="0" distR="0" wp14:anchorId="750AA3DA" wp14:editId="7405DA87">
+                  <wp:extent cx="3275938" cy="371934"/>
+                  <wp:effectExtent l="0" t="0" r="1270" b="9525"/>
+                  <wp:docPr id="11" name="Image 11"/>
+                  <wp:cNvGraphicFramePr>
+                    <a:graphicFrameLocks xmlns:a="http://schemas.openxmlformats.org/drawingml/2006/main" noChangeAspect="1"/>
+                  </wp:cNvGraphicFramePr>
+                  <a:graphic xmlns:a="http://schemas.openxmlformats.org/drawingml/2006/main">
+                    <a:graphicData uri="http://schemas.openxmlformats.org/drawingml/2006/picture">
+                      <pic:pic xmlns:pic="http://schemas.openxmlformats.org/drawingml/2006/picture">
+                        <pic:nvPicPr>
+                          <pic:cNvPr id="1" name=""/>
+                          <pic:cNvPicPr/>
+                        </pic:nvPicPr>
+                        <pic:blipFill>
+                          <a:blip r:embed="rId14"/>
+                          <a:stretch>
+                            <a:fillRect/>
+                          </a:stretch>
+                        </pic:blipFill>
+                        <pic:spPr>
+                          <a:xfrm>
+                            <a:off x="0" y="0"/>
+                            <a:ext cx="3380343" cy="383788"/>
+                          </a:xfrm>
+                          <a:prstGeom prst="rect">
+                            <a:avLst/>
+                          </a:prstGeom>
+                        </pic:spPr>
+                      </pic:pic>
+                    </a:graphicData>
+                  </a:graphic>
+                </wp:inline>
+              </w:drawing>
+            </w:r>
+          </w:p>
+        </w:tc>
+        <w:tc>
+          <w:tcPr>
+            <w:tcW w:w="5381" w:type="dxa"/>
+          </w:tcPr>
+          <w:p>
+            <w:pPr>
+              <w:jc w:val="both"/>
+            </w:pPr>
+            <w:r>
+              <w:t>Dans une servlet</w:t>
+            </w:r>
+          </w:p>
+          <w:p>
+            <w:pPr>
+              <w:jc w:val="both"/>
+            </w:pPr>
+            <w:r>
+              <w:drawing>
+                <wp:inline distT="0" distB="0" distL="0" distR="0" wp14:anchorId="2035FFEC" wp14:editId="6D17B408">
+                  <wp:extent cx="3505997" cy="129622"/>
+                  <wp:effectExtent l="0" t="0" r="0" b="3810"/>
+                  <wp:docPr id="12" name="Image 12"/>
+                  <wp:cNvGraphicFramePr>
+                    <a:graphicFrameLocks xmlns:a="http://schemas.openxmlformats.org/drawingml/2006/main" noChangeAspect="1"/>
+                  </wp:cNvGraphicFramePr>
+                  <a:graphic xmlns:a="http://schemas.openxmlformats.org/drawingml/2006/main">
+                    <a:graphicData uri="http://schemas.openxmlformats.org/drawingml/2006/picture">
+                      <pic:pic xmlns:pic="http://schemas.openxmlformats.org/drawingml/2006/picture">
+                        <pic:nvPicPr>
+                          <pic:cNvPr id="1" name=""/>
+                          <pic:cNvPicPr/>
+                        </pic:nvPicPr>
+                        <pic:blipFill>
+                          <a:blip r:embed="rId15"/>
+                          <a:stretch>
+                            <a:fillRect/>
+                          </a:stretch>
+                        </pic:blipFill>
+                        <pic:spPr>
+                          <a:xfrm>
+                            <a:off x="0" y="0"/>
+                            <a:ext cx="4592899" cy="169806"/>
+                          </a:xfrm>
+                          <a:prstGeom prst="rect">
+                            <a:avLst/>
+                          </a:prstGeom>
+                        </pic:spPr>
+                      </pic:pic>
+                    </a:graphicData>
+                  </a:graphic>
+                </wp:inline>
+              </w:drawing>
+            </w:r>
+          </w:p>
+        </w:tc>
+      </w:tr>
+    </w:tbl>
+    <w:p>
+      <w:pPr>
+        <w:jc w:val="both"/>
+        <w:rPr>
+          <w:i/>
+          <w:iCs/>
+        </w:rPr>
+      </w:pPr>
+      <w:r>
+        <w:rPr>
+          <w:i/>
+          <w:iCs/>
+        </w:rPr>
+        <w:t>Attention quand on fait une redirection il ne faut pas commencer à renvoyer une autre réponse avant sinon il y a une erreur</w:t>
+      </w:r>
+    </w:p>
+    <w:p>
+      <w:pPr>
+        <w:pStyle w:val="Titre2"/>
+      </w:pPr>
+      <w:r>
+        <w:t>Parametre d’initialisation</w:t>
+      </w:r>
+    </w:p>
+    <w:p>
+      <w:pPr>
+        <w:jc w:val="both"/>
+      </w:pPr>
+      <w:r>
+        <w:drawing>
+          <wp:anchor distT="0" distB="0" distL="114300" distR="114300" simplePos="0" relativeHeight="251664384" behindDoc="0" locked="0" layoutInCell="1" allowOverlap="1" wp14:anchorId="4DAE15EF" wp14:editId="13FD0AD8">
+            <wp:simplePos x="0" y="0"/>
+            <wp:positionH relativeFrom="margin">
+              <wp:posOffset>3630930</wp:posOffset>
+            </wp:positionH>
+            <wp:positionV relativeFrom="paragraph">
+              <wp:posOffset>236220</wp:posOffset>
+            </wp:positionV>
+            <wp:extent cx="2861945" cy="1307465"/>
+            <wp:effectExtent l="0" t="0" r="0" b="6985"/>
+            <wp:wrapThrough wrapText="bothSides">
+              <wp:wrapPolygon edited="0">
+                <wp:start x="0" y="0"/>
+                <wp:lineTo x="0" y="21401"/>
+                <wp:lineTo x="21423" y="21401"/>
+                <wp:lineTo x="21423" y="0"/>
+                <wp:lineTo x="0" y="0"/>
+              </wp:wrapPolygon>
+            </wp:wrapThrough>
+            <wp:docPr id="14" name="Image 14" descr="Une image contenant texte&#10;&#10;Description générée automatiquement"/>
+            <wp:cNvGraphicFramePr>
+              <a:graphicFrameLocks xmlns:a="http://schemas.openxmlformats.org/drawingml/2006/main" noChangeAspect="1"/>
+            </wp:cNvGraphicFramePr>
+            <a:graphic xmlns:a="http://schemas.openxmlformats.org/drawingml/2006/main">
+              <a:graphicData uri="http://schemas.openxmlformats.org/drawingml/2006/picture">
+                <pic:pic xmlns:pic="http://schemas.openxmlformats.org/drawingml/2006/picture">
+                  <pic:nvPicPr>
+                    <pic:cNvPr id="14" name="Image 14" descr="Une image contenant texte&#10;&#10;Description générée automatiquement"/>
+                    <pic:cNvPicPr/>
+                  </pic:nvPicPr>
+                  <pic:blipFill>
+                    <a:blip r:embed="rId16" cstate="print">
+                      <a:extLst>
+                        <a:ext uri="{28A0092B-C50C-407E-A947-70E740481C1C}">
+                          <a14:useLocalDpi xmlns:a14="http://schemas.microsoft.com/office/drawing/2010/main" val="0"/>
+                        </a:ext>
+                      </a:extLst>
+                    </a:blip>
+                    <a:stretch>
+                      <a:fillRect/>
+                    </a:stretch>
+                  </pic:blipFill>
+                  <pic:spPr>
+                    <a:xfrm>
+                      <a:off x="0" y="0"/>
+                      <a:ext cx="2861945" cy="1307465"/>
+                    </a:xfrm>
+                    <a:prstGeom prst="rect">
+                      <a:avLst/>
+                    </a:prstGeom>
+                  </pic:spPr>
+                </pic:pic>
+              </a:graphicData>
+            </a:graphic>
+            <wp14:sizeRelH relativeFrom="margin">
+              <wp14:pctWidth>0</wp14:pctWidth>
+            </wp14:sizeRelH>
+            <wp14:sizeRelV relativeFrom="margin">
+              <wp14:pctHeight>0</wp14:pctHeight>
+            </wp14:sizeRelV>
+          </wp:anchor>
+        </w:drawing>
+      </w:r>
+      <w:r>
+        <w:drawing>
+          <wp:anchor distT="0" distB="0" distL="114300" distR="114300" simplePos="0" relativeHeight="251663360" behindDoc="0" locked="0" layoutInCell="1" allowOverlap="1" wp14:anchorId="4DE96999" wp14:editId="5A5A24AC">
+            <wp:simplePos x="0" y="0"/>
+            <wp:positionH relativeFrom="margin">
+              <wp:posOffset>-280670</wp:posOffset>
+            </wp:positionH>
+            <wp:positionV relativeFrom="paragraph">
+              <wp:posOffset>259715</wp:posOffset>
+            </wp:positionV>
+            <wp:extent cx="3577590" cy="1299845"/>
+            <wp:effectExtent l="0" t="0" r="3810" b="0"/>
+            <wp:wrapThrough wrapText="bothSides">
+              <wp:wrapPolygon edited="0">
+                <wp:start x="0" y="0"/>
+                <wp:lineTo x="0" y="21210"/>
+                <wp:lineTo x="21508" y="21210"/>
+                <wp:lineTo x="21508" y="0"/>
+                <wp:lineTo x="0" y="0"/>
+              </wp:wrapPolygon>
+            </wp:wrapThrough>
+            <wp:docPr id="13" name="Image 13" descr="Une image contenant texte&#10;&#10;Description générée automatiquement"/>
+            <wp:cNvGraphicFramePr>
+              <a:graphicFrameLocks xmlns:a="http://schemas.openxmlformats.org/drawingml/2006/main" noChangeAspect="1"/>
+            </wp:cNvGraphicFramePr>
+            <a:graphic xmlns:a="http://schemas.openxmlformats.org/drawingml/2006/main">
+              <a:graphicData uri="http://schemas.openxmlformats.org/drawingml/2006/picture">
+                <pic:pic xmlns:pic="http://schemas.openxmlformats.org/drawingml/2006/picture">
+                  <pic:nvPicPr>
+                    <pic:cNvPr id="13" name="Image 13" descr="Une image contenant texte&#10;&#10;Description générée automatiquement"/>
+                    <pic:cNvPicPr/>
+                  </pic:nvPicPr>
+                  <pic:blipFill>
+                    <a:blip r:embed="rId17" cstate="print">
+                      <a:extLst>
+                        <a:ext uri="{28A0092B-C50C-407E-A947-70E740481C1C}">
+                          <a14:useLocalDpi xmlns:a14="http://schemas.microsoft.com/office/drawing/2010/main" val="0"/>
+                        </a:ext>
+                      </a:extLst>
+                    </a:blip>
+                    <a:stretch>
+                      <a:fillRect/>
+                    </a:stretch>
+                  </pic:blipFill>
+                  <pic:spPr>
+                    <a:xfrm>
+                      <a:off x="0" y="0"/>
+                      <a:ext cx="3577590" cy="1299845"/>
+                    </a:xfrm>
+                    <a:prstGeom prst="rect">
+                      <a:avLst/>
+                    </a:prstGeom>
+                  </pic:spPr>
+                </pic:pic>
+              </a:graphicData>
+            </a:graphic>
+            <wp14:sizeRelH relativeFrom="margin">
+              <wp14:pctWidth>0</wp14:pctWidth>
+            </wp14:sizeRelH>
+            <wp14:sizeRelV relativeFrom="margin">
+              <wp14:pctHeight>0</wp14:pctHeight>
+            </wp14:sizeRelV>
+          </wp:anchor>
+        </w:drawing>
+      </w:r>
+      <w:r>
+        <w:t xml:space="preserve">On </w:t>
+      </w:r>
+      <w:proofErr w:type="spellStart"/>
+      <w:r>
+        <w:t>peux</w:t>
+      </w:r>
+      <w:proofErr w:type="spellEnd"/>
+      <w:r>
+        <w:t xml:space="preserve"> utiliser web.xml</w:t>
+      </w:r>
+      <w:r>
+        <w:tab/>
+      </w:r>
+      <w:r>
+        <w:tab/>
+      </w:r>
+      <w:r>
+        <w:tab/>
+      </w:r>
+      <w:r>
+        <w:tab/>
+      </w:r>
+      <w:r>
+        <w:tab/>
+      </w:r>
+      <w:r>
+        <w:tab/>
+      </w:r>
+      <w:r>
+        <w:t>Ou l’annotation de la servlet</w:t>
+      </w:r>
+    </w:p>
+    <w:p>
+      <w:pPr>
+        <w:jc w:val="both"/>
+      </w:pPr>
+    </w:p>
+    <w:p>
+      <w:pPr>
+        <w:jc w:val="both"/>
+      </w:pPr>
+    </w:p>
+    <w:p>
+      <w:pPr>
+        <w:jc w:val="both"/>
+      </w:pPr>
+    </w:p>
+    <w:p>
+      <w:pPr>
+        <w:jc w:val="both"/>
+      </w:pPr>
+    </w:p>
+    <w:p>
+      <w:pPr>
+        <w:jc w:val="both"/>
+      </w:pPr>
+      <w:r>
+        <w:t>Et pour l’utiliser :</w:t>
+      </w:r>
+    </w:p>
+    <w:p>
+      <w:pPr>
+        <w:jc w:val="both"/>
+      </w:pPr>
+      <w:r>
+        <w:drawing>
+          <wp:inline distT="0" distB="0" distL="0" distR="0" wp14:anchorId="62F4C586" wp14:editId="76F9A62E">
+            <wp:extent cx="4331522" cy="1160890"/>
+            <wp:effectExtent l="0" t="0" r="0" b="1270"/>
+            <wp:docPr id="15" name="Image 15" descr="Une image contenant texte&#10;&#10;Description générée automatiquement"/>
+            <wp:cNvGraphicFramePr>
+              <a:graphicFrameLocks xmlns:a="http://schemas.openxmlformats.org/drawingml/2006/main" noChangeAspect="1"/>
+            </wp:cNvGraphicFramePr>
+            <a:graphic xmlns:a="http://schemas.openxmlformats.org/drawingml/2006/main">
+              <a:graphicData uri="http://schemas.openxmlformats.org/drawingml/2006/picture">
+                <pic:pic xmlns:pic="http://schemas.openxmlformats.org/drawingml/2006/picture">
+                  <pic:nvPicPr>
+                    <pic:cNvPr id="15" name="Image 15" descr="Une image contenant texte&#10;&#10;Description générée automatiquement"/>
+                    <pic:cNvPicPr/>
+                  </pic:nvPicPr>
+                  <pic:blipFill>
+                    <a:blip r:embed="rId18"/>
+                    <a:stretch>
+                      <a:fillRect/>
+                    </a:stretch>
+                  </pic:blipFill>
+                  <pic:spPr>
+                    <a:xfrm>
+                      <a:off x="0" y="0"/>
+                      <a:ext cx="4383932" cy="1174936"/>
+                    </a:xfrm>
+                    <a:prstGeom prst="rect">
+                      <a:avLst/>
+                    </a:prstGeom>
+                  </pic:spPr>
+                </pic:pic>
+              </a:graphicData>
+            </a:graphic>
+          </wp:inline>
+        </w:drawing>
+      </w:r>
+    </w:p>
     <w:sectPr>
       <w:pgSz w:w="11906" w:h="16838"/>
       <w:pgMar w:top="567" w:right="567" w:bottom="567" w:left="567" w:header="708" w:footer="708" w:gutter="0"/>
@@ -2373,6 +3756,25 @@
       <w:u w:val="single"/>
     </w:rPr>
   </w:style>
+  <w:style w:type="table" w:styleId="Grilledutableau">
+    <w:name w:val="Table Grid"/>
+    <w:basedOn w:val="TableauNormal"/>
+    <w:uiPriority w:val="39"/>
+    <w:rsid w:val="00CE2828"/>
+    <w:pPr>
+      <w:spacing w:before="0" w:after="0" w:line="240" w:lineRule="auto"/>
+    </w:pPr>
+    <w:tblPr>
+      <w:tblBorders>
+        <w:top w:val="single" w:sz="4" w:space="0" w:color="auto"/>
+        <w:left w:val="single" w:sz="4" w:space="0" w:color="auto"/>
+        <w:bottom w:val="single" w:sz="4" w:space="0" w:color="auto"/>
+        <w:right w:val="single" w:sz="4" w:space="0" w:color="auto"/>
+        <w:insideH w:val="single" w:sz="4" w:space="0" w:color="auto"/>
+        <w:insideV w:val="single" w:sz="4" w:space="0" w:color="auto"/>
+      </w:tblBorders>
+    </w:tblPr>
+  </w:style>
 </w:styles>
 </file>
 

</xml_diff>

<commit_message>
UPDATE add data access party
</commit_message>
<xml_diff>
--- a/java/Java_EE.docx
+++ b/java/Java_EE.docx
@@ -3034,6 +3034,9 @@
         <w:jc w:val="both"/>
       </w:pPr>
       <w:r>
+        <w:rPr>
+          <w:noProof/>
+        </w:rPr>
         <w:drawing>
           <wp:anchor distT="0" distB="0" distL="114300" distR="114300" simplePos="0" relativeHeight="251665408" behindDoc="0" locked="0" layoutInCell="1" allowOverlap="1" wp14:anchorId="10384352" wp14:editId="436E24B1">
             <wp:simplePos x="0" y="0"/>
@@ -3104,6 +3107,9 @@
         <w:jc w:val="both"/>
       </w:pPr>
       <w:r>
+        <w:rPr>
+          <w:noProof/>
+        </w:rPr>
         <w:drawing>
           <wp:anchor distT="0" distB="0" distL="114300" distR="114300" simplePos="0" relativeHeight="251666432" behindDoc="0" locked="0" layoutInCell="1" allowOverlap="1" wp14:anchorId="5E0DDD65" wp14:editId="640090C6">
             <wp:simplePos x="0" y="0"/>
@@ -3245,6 +3251,7 @@
         <w:rPr>
           <w:b/>
           <w:bCs/>
+          <w:noProof/>
         </w:rPr>
         <w:drawing>
           <wp:anchor distT="0" distB="0" distL="114300" distR="114300" simplePos="0" relativeHeight="251667456" behindDoc="0" locked="0" layoutInCell="1" allowOverlap="1" wp14:anchorId="17F3E14C" wp14:editId="1BEF8F5E">
@@ -3353,6 +3360,9 @@
         </w:rPr>
       </w:pPr>
       <w:r>
+        <w:rPr>
+          <w:noProof/>
+        </w:rPr>
         <w:drawing>
           <wp:anchor distT="0" distB="0" distL="114300" distR="114300" simplePos="0" relativeHeight="251668480" behindDoc="0" locked="0" layoutInCell="1" allowOverlap="1" wp14:anchorId="3BC17967" wp14:editId="2EAD4C10">
             <wp:simplePos x="0" y="0"/>
@@ -3416,14 +3426,7 @@
           <w:b/>
           <w:bCs/>
         </w:rPr>
-        <w:t xml:space="preserve">Liaison URL : dans </w:t>
-      </w:r>
-      <w:r>
-        <w:rPr>
-          <w:b/>
-          <w:bCs/>
-        </w:rPr>
-        <w:t>la servlet</w:t>
+        <w:t>Liaison URL : dans la servlet</w:t>
       </w:r>
       <w:r>
         <w:rPr>
@@ -3481,6 +3484,9 @@
         <w:jc w:val="both"/>
       </w:pPr>
       <w:r>
+        <w:rPr>
+          <w:noProof/>
+        </w:rPr>
         <w:drawing>
           <wp:anchor distT="0" distB="0" distL="114300" distR="114300" simplePos="0" relativeHeight="251670528" behindDoc="0" locked="0" layoutInCell="1" allowOverlap="1" wp14:anchorId="279AE25E" wp14:editId="6AE1D378">
             <wp:simplePos x="0" y="0"/>
@@ -3564,30 +3570,22 @@
         <w:t xml:space="preserve"> (mais aussi des getter/setter etc.) </w:t>
       </w:r>
       <w:r>
-        <w:t xml:space="preserve"> entre </w:t>
-      </w:r>
-      <w:r>
-        <w:rPr>
-          <w:b/>
-          <w:bCs/>
-        </w:rPr>
-        <w:t>&lt;</w:t>
+        <w:t xml:space="preserve"> </w:t>
       </w:r>
       <w:proofErr w:type="gramStart"/>
       <w:r>
-        <w:rPr>
-          <w:b/>
-          <w:bCs/>
-        </w:rPr>
-        <w:t>%!</w:t>
+        <w:t>entre</w:t>
       </w:r>
       <w:proofErr w:type="gramEnd"/>
       <w:r>
-        <w:rPr>
-          <w:b/>
-          <w:bCs/>
-        </w:rPr>
-        <w:t xml:space="preserve">  %</w:t>
+        <w:t xml:space="preserve"> </w:t>
+      </w:r>
+      <w:r>
+        <w:rPr>
+          <w:b/>
+          <w:bCs/>
+        </w:rPr>
+        <w:t>&lt;%!  %</w:t>
       </w:r>
       <w:proofErr w:type="gramStart"/>
       <w:r>
@@ -3656,14 +3654,7 @@
           <w:b/>
           <w:bCs/>
         </w:rPr>
-        <w:t xml:space="preserve"> </w:t>
-      </w:r>
-      <w:r>
-        <w:rPr>
-          <w:b/>
-          <w:bCs/>
-        </w:rPr>
-        <w:t xml:space="preserve"> </w:t>
+        <w:t xml:space="preserve">  </w:t>
       </w:r>
       <w:r>
         <w:t>et les expressions entre</w:t>
@@ -3845,23 +3836,29 @@
         <w:jc w:val="both"/>
       </w:pPr>
       <w:r>
-        <w:t>Il est possible depuis la servlet de définir des variables qui seront disponible dans la JSP, cela se fait en 2 temps</w:t>
-      </w:r>
-      <w:proofErr w:type="gramStart"/>
-      <w:r>
-        <w:t> :*</w:t>
-      </w:r>
-      <w:proofErr w:type="gramEnd"/>
-    </w:p>
-    <w:p>
-      <w:pPr>
-        <w:jc w:val="both"/>
-      </w:pPr>
-      <w:r>
+        <w:rPr>
+          <w:noProof/>
+        </w:rPr>
         <w:drawing>
-          <wp:inline distT="0" distB="0" distL="0" distR="0" wp14:anchorId="4DD1C85F" wp14:editId="097FF26C">
-            <wp:extent cx="3856382" cy="1003105"/>
-            <wp:effectExtent l="0" t="0" r="0" b="6985"/>
+          <wp:anchor distT="0" distB="0" distL="114300" distR="114300" simplePos="0" relativeHeight="251674624" behindDoc="0" locked="0" layoutInCell="1" allowOverlap="1" wp14:anchorId="4DD1C85F" wp14:editId="63022458">
+            <wp:simplePos x="0" y="0"/>
+            <wp:positionH relativeFrom="margin">
+              <wp:align>right</wp:align>
+            </wp:positionH>
+            <wp:positionV relativeFrom="paragraph">
+              <wp:posOffset>60739</wp:posOffset>
+            </wp:positionV>
+            <wp:extent cx="2576222" cy="670116"/>
+            <wp:effectExtent l="0" t="0" r="0" b="0"/>
+            <wp:wrapThrough wrapText="bothSides">
+              <wp:wrapPolygon edited="0">
+                <wp:start x="0" y="0"/>
+                <wp:lineTo x="0" y="20883"/>
+                <wp:lineTo x="21403" y="20883"/>
+                <wp:lineTo x="21403" y="0"/>
+                <wp:lineTo x="0" y="0"/>
+              </wp:wrapPolygon>
+            </wp:wrapThrough>
             <wp:docPr id="23" name="Image 23" descr="Une image contenant texte&#10;&#10;Description générée automatiquement"/>
             <wp:cNvGraphicFramePr>
               <a:graphicFrameLocks xmlns:a="http://schemas.openxmlformats.org/drawingml/2006/main" noChangeAspect="1"/>
@@ -3874,7 +3871,13 @@
                     <pic:cNvPicPr/>
                   </pic:nvPicPr>
                   <pic:blipFill>
-                    <a:blip r:embed="rId24"/>
+                    <a:blip r:embed="rId24" cstate="print">
+                      <a:extLst>
+                        <a:ext uri="{28A0092B-C50C-407E-A947-70E740481C1C}">
+                          <a14:useLocalDpi xmlns:a14="http://schemas.microsoft.com/office/drawing/2010/main" val="0"/>
+                        </a:ext>
+                      </a:extLst>
+                    </a:blip>
                     <a:stretch>
                       <a:fillRect/>
                     </a:stretch>
@@ -3882,7 +3885,7 @@
                   <pic:spPr>
                     <a:xfrm>
                       <a:off x="0" y="0"/>
-                      <a:ext cx="3887516" cy="1011204"/>
+                      <a:ext cx="2576222" cy="670116"/>
                     </a:xfrm>
                     <a:prstGeom prst="rect">
                       <a:avLst/>
@@ -3891,9 +3894,22 @@
                 </pic:pic>
               </a:graphicData>
             </a:graphic>
-          </wp:inline>
+          </wp:anchor>
         </w:drawing>
       </w:r>
+      <w:r>
+        <w:t>Il est possible depuis la servlet de définir des variables qui seront disponible dans la JSP, cela se fait en 2 temps</w:t>
+      </w:r>
+      <w:proofErr w:type="gramStart"/>
+      <w:r>
+        <w:t> :*</w:t>
+      </w:r>
+      <w:proofErr w:type="gramEnd"/>
+    </w:p>
+    <w:p>
+      <w:pPr>
+        <w:jc w:val="both"/>
+      </w:pPr>
     </w:p>
     <w:p>
       <w:pPr>
@@ -3905,70 +3921,29 @@
     </w:p>
     <w:p>
       <w:r>
-        <w:t>La directive page est déclarée en haut de la</w:t>
-      </w:r>
-      <w:r>
-        <w:rPr>
-          <w:b/>
-          <w:bCs/>
-        </w:rPr>
-        <w:t xml:space="preserve"> JSP</w:t>
-      </w:r>
-      <w:r>
-        <w:t xml:space="preserve"> avant tout autres instructions. </w:t>
-      </w:r>
-      <w:proofErr w:type="spellStart"/>
-      <w:proofErr w:type="gramStart"/>
-      <w:r>
-        <w:rPr>
-          <w:b/>
-          <w:bCs/>
-          <w:i/>
-          <w:iCs/>
-        </w:rPr>
-        <w:t>errorPage</w:t>
-      </w:r>
-      <w:proofErr w:type="spellEnd"/>
-      <w:proofErr w:type="gramEnd"/>
-      <w:r>
-        <w:t xml:space="preserve"> définie la page a appeler en cas d’erreur, </w:t>
-      </w:r>
-      <w:proofErr w:type="spellStart"/>
-      <w:r>
-        <w:rPr>
-          <w:b/>
-          <w:bCs/>
-          <w:i/>
-          <w:iCs/>
-        </w:rPr>
-        <w:t>isErrorPage</w:t>
-      </w:r>
-      <w:proofErr w:type="spellEnd"/>
-      <w:r>
-        <w:t xml:space="preserve"> définie si la page actuel est une page d’erreur, et les</w:t>
-      </w:r>
-      <w:r>
-        <w:rPr>
-          <w:b/>
-          <w:bCs/>
-          <w:i/>
-          <w:iCs/>
-        </w:rPr>
-        <w:t xml:space="preserve"> import</w:t>
-      </w:r>
-      <w:r>
-        <w:t xml:space="preserve"> sont les classes importer pour cette page JSP</w:t>
-      </w:r>
-    </w:p>
-    <w:p>
-      <w:pPr>
-        <w:jc w:val="both"/>
-      </w:pPr>
-      <w:r>
+        <w:rPr>
+          <w:noProof/>
+        </w:rPr>
         <w:drawing>
-          <wp:inline distT="0" distB="0" distL="0" distR="0" wp14:anchorId="63A967D3" wp14:editId="674A9171">
-            <wp:extent cx="3904090" cy="1044573"/>
-            <wp:effectExtent l="0" t="0" r="1270" b="3810"/>
+          <wp:anchor distT="0" distB="0" distL="114300" distR="114300" simplePos="0" relativeHeight="251675648" behindDoc="0" locked="0" layoutInCell="1" allowOverlap="1" wp14:anchorId="63A967D3" wp14:editId="658C99AD">
+            <wp:simplePos x="0" y="0"/>
+            <wp:positionH relativeFrom="margin">
+              <wp:align>left</wp:align>
+            </wp:positionH>
+            <wp:positionV relativeFrom="paragraph">
+              <wp:posOffset>75068</wp:posOffset>
+            </wp:positionV>
+            <wp:extent cx="2592125" cy="693545"/>
+            <wp:effectExtent l="0" t="0" r="0" b="0"/>
+            <wp:wrapThrough wrapText="bothSides">
+              <wp:wrapPolygon edited="0">
+                <wp:start x="0" y="0"/>
+                <wp:lineTo x="0" y="20769"/>
+                <wp:lineTo x="21431" y="20769"/>
+                <wp:lineTo x="21431" y="0"/>
+                <wp:lineTo x="0" y="0"/>
+              </wp:wrapPolygon>
+            </wp:wrapThrough>
             <wp:docPr id="24" name="Image 24" descr="Une image contenant texte&#10;&#10;Description générée automatiquement"/>
             <wp:cNvGraphicFramePr>
               <a:graphicFrameLocks xmlns:a="http://schemas.openxmlformats.org/drawingml/2006/main" noChangeAspect="1"/>
@@ -3981,7 +3956,13 @@
                     <pic:cNvPicPr/>
                   </pic:nvPicPr>
                   <pic:blipFill>
-                    <a:blip r:embed="rId25"/>
+                    <a:blip r:embed="rId25">
+                      <a:extLst>
+                        <a:ext uri="{28A0092B-C50C-407E-A947-70E740481C1C}">
+                          <a14:useLocalDpi xmlns:a14="http://schemas.microsoft.com/office/drawing/2010/main" val="0"/>
+                        </a:ext>
+                      </a:extLst>
+                    </a:blip>
                     <a:stretch>
                       <a:fillRect/>
                     </a:stretch>
@@ -3989,7 +3970,7 @@
                   <pic:spPr>
                     <a:xfrm>
                       <a:off x="0" y="0"/>
-                      <a:ext cx="3917325" cy="1048114"/>
+                      <a:ext cx="2592125" cy="693545"/>
                     </a:xfrm>
                     <a:prstGeom prst="rect">
                       <a:avLst/>
@@ -3998,31 +3979,39 @@
                 </pic:pic>
               </a:graphicData>
             </a:graphic>
-          </wp:inline>
+          </wp:anchor>
         </w:drawing>
       </w:r>
-    </w:p>
-    <w:p>
-      <w:pPr>
-        <w:jc w:val="both"/>
+      <w:r>
+        <w:t>La directive page est déclarée en haut de la</w:t>
+      </w:r>
+      <w:r>
+        <w:rPr>
+          <w:b/>
+          <w:bCs/>
+        </w:rPr>
+        <w:t xml:space="preserve"> JSP</w:t>
+      </w:r>
+      <w:r>
+        <w:t xml:space="preserve"> avant tout autres instructions. </w:t>
+      </w:r>
+      <w:proofErr w:type="spellStart"/>
+      <w:proofErr w:type="gramStart"/>
+      <w:r>
         <w:rPr>
           <w:b/>
           <w:bCs/>
           <w:i/>
           <w:iCs/>
         </w:rPr>
-      </w:pPr>
-      <w:r>
-        <w:t xml:space="preserve">Si une page est définie en tant que page d’erreur, elle </w:t>
-      </w:r>
-      <w:proofErr w:type="gramStart"/>
-      <w:r>
-        <w:t>as</w:t>
-      </w:r>
+        <w:t>errorPage</w:t>
+      </w:r>
+      <w:proofErr w:type="spellEnd"/>
       <w:proofErr w:type="gramEnd"/>
       <w:r>
-        <w:t xml:space="preserve"> accès a l’erreur avec la variable </w:t>
-      </w:r>
+        <w:t xml:space="preserve"> définie la page a appeler en cas d’erreur, </w:t>
+      </w:r>
+      <w:proofErr w:type="spellStart"/>
       <w:r>
         <w:rPr>
           <w:b/>
@@ -4030,18 +4019,59 @@
           <w:i/>
           <w:iCs/>
         </w:rPr>
-        <w:t>exception</w:t>
-      </w:r>
-    </w:p>
-    <w:p>
-      <w:pPr>
-        <w:jc w:val="both"/>
-      </w:pPr>
-      <w:r>
+        <w:t>isErrorPage</w:t>
+      </w:r>
+      <w:proofErr w:type="spellEnd"/>
+      <w:r>
+        <w:t xml:space="preserve"> définie si la page actuel est une page d’erreur, et les</w:t>
+      </w:r>
+      <w:r>
+        <w:rPr>
+          <w:b/>
+          <w:bCs/>
+          <w:i/>
+          <w:iCs/>
+        </w:rPr>
+        <w:t xml:space="preserve"> import</w:t>
+      </w:r>
+      <w:r>
+        <w:t xml:space="preserve"> sont les classes importer pour cette page JSP</w:t>
+      </w:r>
+    </w:p>
+    <w:p>
+      <w:pPr>
+        <w:jc w:val="both"/>
+        <w:rPr>
+          <w:b/>
+          <w:bCs/>
+          <w:i/>
+          <w:iCs/>
+        </w:rPr>
+      </w:pPr>
+      <w:r>
+        <w:rPr>
+          <w:noProof/>
+        </w:rPr>
         <w:drawing>
-          <wp:inline distT="0" distB="0" distL="0" distR="0" wp14:anchorId="46B669F3" wp14:editId="3D1F39C0">
+          <wp:anchor distT="0" distB="0" distL="114300" distR="114300" simplePos="0" relativeHeight="251676672" behindDoc="0" locked="0" layoutInCell="1" allowOverlap="1" wp14:anchorId="46B669F3" wp14:editId="4AA11BAA">
+            <wp:simplePos x="0" y="0"/>
+            <wp:positionH relativeFrom="column">
+              <wp:posOffset>3853843</wp:posOffset>
+            </wp:positionH>
+            <wp:positionV relativeFrom="paragraph">
+              <wp:posOffset>6461</wp:posOffset>
+            </wp:positionV>
             <wp:extent cx="2934031" cy="207640"/>
             <wp:effectExtent l="0" t="0" r="0" b="2540"/>
+            <wp:wrapThrough wrapText="bothSides">
+              <wp:wrapPolygon edited="0">
+                <wp:start x="0" y="0"/>
+                <wp:lineTo x="0" y="19877"/>
+                <wp:lineTo x="21460" y="19877"/>
+                <wp:lineTo x="21460" y="0"/>
+                <wp:lineTo x="0" y="0"/>
+              </wp:wrapPolygon>
+            </wp:wrapThrough>
             <wp:docPr id="25" name="Image 25"/>
             <wp:cNvGraphicFramePr>
               <a:graphicFrameLocks xmlns:a="http://schemas.openxmlformats.org/drawingml/2006/main" noChangeAspect="1"/>
@@ -4054,7 +4084,13 @@
                     <pic:cNvPicPr/>
                   </pic:nvPicPr>
                   <pic:blipFill>
-                    <a:blip r:embed="rId26"/>
+                    <a:blip r:embed="rId26">
+                      <a:extLst>
+                        <a:ext uri="{28A0092B-C50C-407E-A947-70E740481C1C}">
+                          <a14:useLocalDpi xmlns:a14="http://schemas.microsoft.com/office/drawing/2010/main" val="0"/>
+                        </a:ext>
+                      </a:extLst>
+                    </a:blip>
                     <a:stretch>
                       <a:fillRect/>
                     </a:stretch>
@@ -4062,7 +4098,366 @@
                   <pic:spPr>
                     <a:xfrm>
                       <a:off x="0" y="0"/>
-                      <a:ext cx="2959047" cy="209410"/>
+                      <a:ext cx="2934031" cy="207640"/>
+                    </a:xfrm>
+                    <a:prstGeom prst="rect">
+                      <a:avLst/>
+                    </a:prstGeom>
+                  </pic:spPr>
+                </pic:pic>
+              </a:graphicData>
+            </a:graphic>
+          </wp:anchor>
+        </w:drawing>
+      </w:r>
+      <w:r>
+        <w:t xml:space="preserve">Si une page est définie en tant que page d’erreur, elle </w:t>
+      </w:r>
+      <w:proofErr w:type="gramStart"/>
+      <w:r>
+        <w:t>as</w:t>
+      </w:r>
+      <w:proofErr w:type="gramEnd"/>
+      <w:r>
+        <w:t xml:space="preserve"> accès a l’erreur avec la variable </w:t>
+      </w:r>
+      <w:r>
+        <w:rPr>
+          <w:b/>
+          <w:bCs/>
+          <w:i/>
+          <w:iCs/>
+        </w:rPr>
+        <w:t>exception</w:t>
+      </w:r>
+    </w:p>
+    <w:p>
+      <w:pPr>
+        <w:pStyle w:val="Titre1"/>
+      </w:pPr>
+      <w:r>
+        <w:t>L’acces aux données</w:t>
+      </w:r>
+    </w:p>
+    <w:p>
+      <w:pPr>
+        <w:jc w:val="both"/>
+      </w:pPr>
+      <w:r>
+        <w:drawing>
+          <wp:anchor distT="0" distB="0" distL="114300" distR="114300" simplePos="0" relativeHeight="251671552" behindDoc="0" locked="0" layoutInCell="1" allowOverlap="1" wp14:anchorId="16EC0872" wp14:editId="54A7E1AD">
+            <wp:simplePos x="0" y="0"/>
+            <wp:positionH relativeFrom="margin">
+              <wp:align>right</wp:align>
+            </wp:positionH>
+            <wp:positionV relativeFrom="paragraph">
+              <wp:posOffset>10160</wp:posOffset>
+            </wp:positionV>
+            <wp:extent cx="2838450" cy="1078865"/>
+            <wp:effectExtent l="0" t="0" r="0" b="6985"/>
+            <wp:wrapThrough wrapText="bothSides">
+              <wp:wrapPolygon edited="0">
+                <wp:start x="0" y="0"/>
+                <wp:lineTo x="0" y="21358"/>
+                <wp:lineTo x="21455" y="21358"/>
+                <wp:lineTo x="21455" y="0"/>
+                <wp:lineTo x="0" y="0"/>
+              </wp:wrapPolygon>
+            </wp:wrapThrough>
+            <wp:docPr id="2" name="Image 2"/>
+            <wp:cNvGraphicFramePr>
+              <a:graphicFrameLocks xmlns:a="http://schemas.openxmlformats.org/drawingml/2006/main" noChangeAspect="1"/>
+            </wp:cNvGraphicFramePr>
+            <a:graphic xmlns:a="http://schemas.openxmlformats.org/drawingml/2006/main">
+              <a:graphicData uri="http://schemas.openxmlformats.org/drawingml/2006/picture">
+                <pic:pic xmlns:pic="http://schemas.openxmlformats.org/drawingml/2006/picture">
+                  <pic:nvPicPr>
+                    <pic:cNvPr id="1" name=""/>
+                    <pic:cNvPicPr/>
+                  </pic:nvPicPr>
+                  <pic:blipFill>
+                    <a:blip r:embed="rId27" cstate="print">
+                      <a:extLst>
+                        <a:ext uri="{28A0092B-C50C-407E-A947-70E740481C1C}">
+                          <a14:useLocalDpi xmlns:a14="http://schemas.microsoft.com/office/drawing/2010/main" val="0"/>
+                        </a:ext>
+                      </a:extLst>
+                    </a:blip>
+                    <a:stretch>
+                      <a:fillRect/>
+                    </a:stretch>
+                  </pic:blipFill>
+                  <pic:spPr>
+                    <a:xfrm>
+                      <a:off x="0" y="0"/>
+                      <a:ext cx="2838450" cy="1078865"/>
+                    </a:xfrm>
+                    <a:prstGeom prst="rect">
+                      <a:avLst/>
+                    </a:prstGeom>
+                  </pic:spPr>
+                </pic:pic>
+              </a:graphicData>
+            </a:graphic>
+          </wp:anchor>
+        </w:drawing>
+      </w:r>
+      <w:r>
+        <w:t>Une application web est accessible au monde entier et donc nous avons potentiellement plusieurs connexions en même temps. Il est nécessaire de limiter le nombre de connexion au</w:t>
+      </w:r>
+      <w:r>
+        <w:t>x</w:t>
+      </w:r>
+      <w:r>
+        <w:t xml:space="preserve"> nombre maximal supporté, c’est ce qu’on appel un pool de conne</w:t>
+      </w:r>
+      <w:r>
+        <w:t>xion ou chaque connexion possèdera un « ticket » réutilisable.</w:t>
+      </w:r>
+    </w:p>
+    <w:p>
+      <w:pPr>
+        <w:jc w:val="both"/>
+      </w:pPr>
+      <w:r>
+        <w:drawing>
+          <wp:anchor distT="0" distB="0" distL="114300" distR="114300" simplePos="0" relativeHeight="251672576" behindDoc="0" locked="0" layoutInCell="1" allowOverlap="1" wp14:anchorId="3FF5B8E7" wp14:editId="10EF2A04">
+            <wp:simplePos x="0" y="0"/>
+            <wp:positionH relativeFrom="margin">
+              <wp:align>left</wp:align>
+            </wp:positionH>
+            <wp:positionV relativeFrom="paragraph">
+              <wp:posOffset>3175</wp:posOffset>
+            </wp:positionV>
+            <wp:extent cx="1089025" cy="884555"/>
+            <wp:effectExtent l="0" t="0" r="0" b="0"/>
+            <wp:wrapThrough wrapText="bothSides">
+              <wp:wrapPolygon edited="0">
+                <wp:start x="0" y="0"/>
+                <wp:lineTo x="0" y="20933"/>
+                <wp:lineTo x="21159" y="20933"/>
+                <wp:lineTo x="21159" y="0"/>
+                <wp:lineTo x="0" y="0"/>
+              </wp:wrapPolygon>
+            </wp:wrapThrough>
+            <wp:docPr id="16" name="Image 16"/>
+            <wp:cNvGraphicFramePr>
+              <a:graphicFrameLocks xmlns:a="http://schemas.openxmlformats.org/drawingml/2006/main" noChangeAspect="1"/>
+            </wp:cNvGraphicFramePr>
+            <a:graphic xmlns:a="http://schemas.openxmlformats.org/drawingml/2006/main">
+              <a:graphicData uri="http://schemas.openxmlformats.org/drawingml/2006/picture">
+                <pic:pic xmlns:pic="http://schemas.openxmlformats.org/drawingml/2006/picture">
+                  <pic:nvPicPr>
+                    <pic:cNvPr id="1" name=""/>
+                    <pic:cNvPicPr/>
+                  </pic:nvPicPr>
+                  <pic:blipFill>
+                    <a:blip r:embed="rId28" cstate="print">
+                      <a:extLst>
+                        <a:ext uri="{28A0092B-C50C-407E-A947-70E740481C1C}">
+                          <a14:useLocalDpi xmlns:a14="http://schemas.microsoft.com/office/drawing/2010/main" val="0"/>
+                        </a:ext>
+                      </a:extLst>
+                    </a:blip>
+                    <a:stretch>
+                      <a:fillRect/>
+                    </a:stretch>
+                  </pic:blipFill>
+                  <pic:spPr>
+                    <a:xfrm>
+                      <a:off x="0" y="0"/>
+                      <a:ext cx="1089025" cy="884555"/>
+                    </a:xfrm>
+                    <a:prstGeom prst="rect">
+                      <a:avLst/>
+                    </a:prstGeom>
+                  </pic:spPr>
+                </pic:pic>
+              </a:graphicData>
+            </a:graphic>
+            <wp14:sizeRelH relativeFrom="margin">
+              <wp14:pctWidth>0</wp14:pctWidth>
+            </wp14:sizeRelH>
+            <wp14:sizeRelV relativeFrom="margin">
+              <wp14:pctHeight>0</wp14:pctHeight>
+            </wp14:sizeRelV>
+          </wp:anchor>
+        </w:drawing>
+      </w:r>
+    </w:p>
+    <w:p>
+      <w:pPr>
+        <w:jc w:val="both"/>
+      </w:pPr>
+      <w:r>
+        <w:t xml:space="preserve">Tout d’abord il faut mettre le pilote </w:t>
+      </w:r>
+      <w:proofErr w:type="spellStart"/>
+      <w:r>
+        <w:rPr>
+          <w:b/>
+          <w:bCs/>
+        </w:rPr>
+        <w:t>jdbc</w:t>
+      </w:r>
+      <w:proofErr w:type="spellEnd"/>
+      <w:r>
+        <w:t xml:space="preserve"> dans le répertoire lib du dossier </w:t>
+      </w:r>
+      <w:r>
+        <w:rPr>
+          <w:b/>
+          <w:bCs/>
+        </w:rPr>
+        <w:t>web-</w:t>
+      </w:r>
+      <w:proofErr w:type="spellStart"/>
+      <w:r>
+        <w:rPr>
+          <w:b/>
+          <w:bCs/>
+        </w:rPr>
+        <w:t>inf</w:t>
+      </w:r>
+      <w:proofErr w:type="spellEnd"/>
+      <w:r>
+        <w:t xml:space="preserve"> puis la seconde chose à faire est de configurer notre pool de connexion dans le fichier </w:t>
+      </w:r>
+      <w:r>
+        <w:rPr>
+          <w:b/>
+          <w:bCs/>
+        </w:rPr>
+        <w:t>context.xml</w:t>
+      </w:r>
+      <w:r>
+        <w:t xml:space="preserve"> du dossier </w:t>
+      </w:r>
+      <w:proofErr w:type="spellStart"/>
+      <w:r>
+        <w:rPr>
+          <w:b/>
+          <w:bCs/>
+        </w:rPr>
+        <w:t>meta</w:t>
+      </w:r>
+      <w:proofErr w:type="spellEnd"/>
+      <w:r>
+        <w:rPr>
+          <w:b/>
+          <w:bCs/>
+        </w:rPr>
+        <w:t>-inf</w:t>
+      </w:r>
+      <w:r>
+        <w:t>.</w:t>
+      </w:r>
+    </w:p>
+    <w:p>
+      <w:pPr>
+        <w:jc w:val="both"/>
+      </w:pPr>
+    </w:p>
+    <w:p>
+      <w:pPr>
+        <w:jc w:val="both"/>
+      </w:pPr>
+      <w:r>
+        <w:t xml:space="preserve">Pour obtenir une connexion au pool :                                                                                  </w:t>
+      </w:r>
+      <w:r>
+        <w:t>Et pour fermer :</w:t>
+      </w:r>
+    </w:p>
+    <w:p>
+      <w:pPr>
+        <w:jc w:val="both"/>
+      </w:pPr>
+      <w:r>
+        <w:drawing>
+          <wp:anchor distT="0" distB="0" distL="114300" distR="114300" simplePos="0" relativeHeight="251673600" behindDoc="0" locked="0" layoutInCell="1" allowOverlap="1" wp14:anchorId="65FF566D" wp14:editId="518D9C34">
+            <wp:simplePos x="0" y="0"/>
+            <wp:positionH relativeFrom="column">
+              <wp:posOffset>4267310</wp:posOffset>
+            </wp:positionH>
+            <wp:positionV relativeFrom="paragraph">
+              <wp:posOffset>23605</wp:posOffset>
+            </wp:positionV>
+            <wp:extent cx="1526650" cy="320104"/>
+            <wp:effectExtent l="0" t="0" r="0" b="3810"/>
+            <wp:wrapThrough wrapText="bothSides">
+              <wp:wrapPolygon edited="0">
+                <wp:start x="0" y="0"/>
+                <wp:lineTo x="0" y="20571"/>
+                <wp:lineTo x="21295" y="20571"/>
+                <wp:lineTo x="21295" y="0"/>
+                <wp:lineTo x="0" y="0"/>
+              </wp:wrapPolygon>
+            </wp:wrapThrough>
+            <wp:docPr id="21" name="Image 21"/>
+            <wp:cNvGraphicFramePr>
+              <a:graphicFrameLocks xmlns:a="http://schemas.openxmlformats.org/drawingml/2006/main" noChangeAspect="1"/>
+            </wp:cNvGraphicFramePr>
+            <a:graphic xmlns:a="http://schemas.openxmlformats.org/drawingml/2006/main">
+              <a:graphicData uri="http://schemas.openxmlformats.org/drawingml/2006/picture">
+                <pic:pic xmlns:pic="http://schemas.openxmlformats.org/drawingml/2006/picture">
+                  <pic:nvPicPr>
+                    <pic:cNvPr id="1" name=""/>
+                    <pic:cNvPicPr/>
+                  </pic:nvPicPr>
+                  <pic:blipFill>
+                    <a:blip r:embed="rId29">
+                      <a:extLst>
+                        <a:ext uri="{28A0092B-C50C-407E-A947-70E740481C1C}">
+                          <a14:useLocalDpi xmlns:a14="http://schemas.microsoft.com/office/drawing/2010/main" val="0"/>
+                        </a:ext>
+                      </a:extLst>
+                    </a:blip>
+                    <a:stretch>
+                      <a:fillRect/>
+                    </a:stretch>
+                  </pic:blipFill>
+                  <pic:spPr>
+                    <a:xfrm>
+                      <a:off x="0" y="0"/>
+                      <a:ext cx="1526650" cy="320104"/>
+                    </a:xfrm>
+                    <a:prstGeom prst="rect">
+                      <a:avLst/>
+                    </a:prstGeom>
+                  </pic:spPr>
+                </pic:pic>
+              </a:graphicData>
+            </a:graphic>
+          </wp:anchor>
+        </w:drawing>
+      </w:r>
+      <w:r>
+        <w:drawing>
+          <wp:inline distT="0" distB="0" distL="0" distR="0" wp14:anchorId="3F0AD1EA" wp14:editId="5D8AC87F">
+            <wp:extent cx="3441650" cy="421420"/>
+            <wp:effectExtent l="0" t="0" r="0" b="0"/>
+            <wp:docPr id="18" name="Image 18"/>
+            <wp:cNvGraphicFramePr>
+              <a:graphicFrameLocks xmlns:a="http://schemas.openxmlformats.org/drawingml/2006/main" noChangeAspect="1"/>
+            </wp:cNvGraphicFramePr>
+            <a:graphic xmlns:a="http://schemas.openxmlformats.org/drawingml/2006/main">
+              <a:graphicData uri="http://schemas.openxmlformats.org/drawingml/2006/picture">
+                <pic:pic xmlns:pic="http://schemas.openxmlformats.org/drawingml/2006/picture">
+                  <pic:nvPicPr>
+                    <pic:cNvPr id="1" name=""/>
+                    <pic:cNvPicPr/>
+                  </pic:nvPicPr>
+                  <pic:blipFill>
+                    <a:blip r:embed="rId30"/>
+                    <a:stretch>
+                      <a:fillRect/>
+                    </a:stretch>
+                  </pic:blipFill>
+                  <pic:spPr>
+                    <a:xfrm>
+                      <a:off x="0" y="0"/>
+                      <a:ext cx="3496609" cy="428150"/>
                     </a:xfrm>
                     <a:prstGeom prst="rect">
                       <a:avLst/>
@@ -4077,13 +4472,118 @@
     </w:p>
     <w:p>
       <w:pPr>
-        <w:jc w:val="both"/>
-      </w:pPr>
-    </w:p>
-    <w:p>
-      <w:pPr>
-        <w:jc w:val="both"/>
-      </w:pPr>
+        <w:pStyle w:val="Titre2"/>
+      </w:pPr>
+      <w:r>
+        <w:t>Mise en place du pattern DAO</w:t>
+      </w:r>
+    </w:p>
+    <w:p>
+      <w:pPr>
+        <w:jc w:val="both"/>
+      </w:pPr>
+      <w:r>
+        <w:drawing>
+          <wp:anchor distT="0" distB="0" distL="114300" distR="114300" simplePos="0" relativeHeight="251677696" behindDoc="0" locked="0" layoutInCell="1" allowOverlap="1" wp14:anchorId="2EEB8A02" wp14:editId="0DD07012">
+            <wp:simplePos x="0" y="0"/>
+            <wp:positionH relativeFrom="margin">
+              <wp:align>right</wp:align>
+            </wp:positionH>
+            <wp:positionV relativeFrom="paragraph">
+              <wp:posOffset>127193</wp:posOffset>
+            </wp:positionV>
+            <wp:extent cx="4004439" cy="3514477"/>
+            <wp:effectExtent l="0" t="0" r="0" b="0"/>
+            <wp:wrapThrough wrapText="bothSides">
+              <wp:wrapPolygon edited="0">
+                <wp:start x="0" y="0"/>
+                <wp:lineTo x="0" y="21428"/>
+                <wp:lineTo x="21477" y="21428"/>
+                <wp:lineTo x="21477" y="0"/>
+                <wp:lineTo x="0" y="0"/>
+              </wp:wrapPolygon>
+            </wp:wrapThrough>
+            <wp:docPr id="27" name="Image 27"/>
+            <wp:cNvGraphicFramePr>
+              <a:graphicFrameLocks xmlns:a="http://schemas.openxmlformats.org/drawingml/2006/main" noChangeAspect="1"/>
+            </wp:cNvGraphicFramePr>
+            <a:graphic xmlns:a="http://schemas.openxmlformats.org/drawingml/2006/main">
+              <a:graphicData uri="http://schemas.openxmlformats.org/drawingml/2006/picture">
+                <pic:pic xmlns:pic="http://schemas.openxmlformats.org/drawingml/2006/picture">
+                  <pic:nvPicPr>
+                    <pic:cNvPr id="1" name=""/>
+                    <pic:cNvPicPr/>
+                  </pic:nvPicPr>
+                  <pic:blipFill>
+                    <a:blip r:embed="rId31" cstate="print">
+                      <a:extLst>
+                        <a:ext uri="{28A0092B-C50C-407E-A947-70E740481C1C}">
+                          <a14:useLocalDpi xmlns:a14="http://schemas.microsoft.com/office/drawing/2010/main" val="0"/>
+                        </a:ext>
+                      </a:extLst>
+                    </a:blip>
+                    <a:stretch>
+                      <a:fillRect/>
+                    </a:stretch>
+                  </pic:blipFill>
+                  <pic:spPr>
+                    <a:xfrm>
+                      <a:off x="0" y="0"/>
+                      <a:ext cx="4004439" cy="3514477"/>
+                    </a:xfrm>
+                    <a:prstGeom prst="rect">
+                      <a:avLst/>
+                    </a:prstGeom>
+                  </pic:spPr>
+                </pic:pic>
+              </a:graphicData>
+            </a:graphic>
+          </wp:anchor>
+        </w:drawing>
+      </w:r>
+      <w:r>
+        <w:t>Il faut utiliser le design pattern DAO afin d’instancier concrètement des connexions au bases de données, ce design pattern permet de rendre maintenable et évolutif la mise en place d’une base de données.</w:t>
+      </w:r>
+    </w:p>
+    <w:p>
+      <w:pPr>
+        <w:jc w:val="both"/>
+      </w:pPr>
+      <w:r>
+        <w:t xml:space="preserve">Ici nos classes du BLL appel </w:t>
+      </w:r>
+      <w:proofErr w:type="spellStart"/>
+      <w:r>
+        <w:t>DAOFactory</w:t>
+      </w:r>
+      <w:proofErr w:type="spellEnd"/>
+      <w:r>
+        <w:t xml:space="preserve"> qui </w:t>
+      </w:r>
+      <w:proofErr w:type="spellStart"/>
+      <w:r>
+        <w:t>renvera</w:t>
+      </w:r>
+      <w:proofErr w:type="spellEnd"/>
+      <w:r>
+        <w:t xml:space="preserve"> une instance d’une interface </w:t>
+      </w:r>
+      <w:proofErr w:type="spellStart"/>
+      <w:r>
+        <w:t>StagaireDAO</w:t>
+      </w:r>
+      <w:proofErr w:type="spellEnd"/>
+      <w:r>
+        <w:t xml:space="preserve"> ou </w:t>
+      </w:r>
+      <w:proofErr w:type="spellStart"/>
+      <w:r>
+        <w:t>EvaluationDAO</w:t>
+      </w:r>
+      <w:proofErr w:type="spellEnd"/>
+      <w:r>
+        <w:t xml:space="preserve"> qui elle-même renverra l’implémentation concrète. Si on est amené à changer de base de données il suffira de modifier les implémentations sans modifier le reste. </w:t>
+      </w:r>
     </w:p>
     <w:sectPr>
       <w:pgSz w:w="11906" w:h="16838"/>

</xml_diff>

<commit_message>
UPDATE add context party
</commit_message>
<xml_diff>
--- a/java/Java_EE.docx
+++ b/java/Java_EE.docx
@@ -3925,7 +3925,7 @@
           <w:noProof/>
         </w:rPr>
         <w:drawing>
-          <wp:anchor distT="0" distB="0" distL="114300" distR="114300" simplePos="0" relativeHeight="251675648" behindDoc="0" locked="0" layoutInCell="1" allowOverlap="1" wp14:anchorId="63A967D3" wp14:editId="658C99AD">
+          <wp:anchor distT="0" distB="0" distL="114300" distR="114300" simplePos="0" relativeHeight="251675648" behindDoc="0" locked="0" layoutInCell="1" allowOverlap="1" wp14:anchorId="63A967D3" wp14:editId="66AE8BC1">
             <wp:simplePos x="0" y="0"/>
             <wp:positionH relativeFrom="margin">
               <wp:align>left</wp:align>
@@ -4144,8 +4144,11 @@
         <w:jc w:val="both"/>
       </w:pPr>
       <w:r>
+        <w:rPr>
+          <w:noProof/>
+        </w:rPr>
         <w:drawing>
-          <wp:anchor distT="0" distB="0" distL="114300" distR="114300" simplePos="0" relativeHeight="251671552" behindDoc="0" locked="0" layoutInCell="1" allowOverlap="1" wp14:anchorId="16EC0872" wp14:editId="54A7E1AD">
+          <wp:anchor distT="0" distB="0" distL="114300" distR="114300" simplePos="0" relativeHeight="251671552" behindDoc="0" locked="0" layoutInCell="1" allowOverlap="1" wp14:anchorId="16EC0872" wp14:editId="6EA03D2B">
             <wp:simplePos x="0" y="0"/>
             <wp:positionH relativeFrom="margin">
               <wp:align>right</wp:align>
@@ -4214,14 +4217,12 @@
       <w:r>
         <w:t>xion ou chaque connexion possèdera un « ticket » réutilisable.</w:t>
       </w:r>
-    </w:p>
-    <w:p>
-      <w:pPr>
-        <w:jc w:val="both"/>
-      </w:pPr>
-      <w:r>
+      <w:r>
+        <w:rPr>
+          <w:noProof/>
+        </w:rPr>
         <w:drawing>
-          <wp:anchor distT="0" distB="0" distL="114300" distR="114300" simplePos="0" relativeHeight="251672576" behindDoc="0" locked="0" layoutInCell="1" allowOverlap="1" wp14:anchorId="3FF5B8E7" wp14:editId="10EF2A04">
+          <wp:anchor distT="0" distB="0" distL="114300" distR="114300" simplePos="0" relativeHeight="251672576" behindDoc="0" locked="0" layoutInCell="1" allowOverlap="1" wp14:anchorId="3FF5B8E7" wp14:editId="731975A5">
             <wp:simplePos x="0" y="0"/>
             <wp:positionH relativeFrom="margin">
               <wp:align>left</wp:align>
@@ -4290,6 +4291,71 @@
         <w:jc w:val="both"/>
       </w:pPr>
       <w:r>
+        <w:drawing>
+          <wp:anchor distT="0" distB="0" distL="114300" distR="114300" simplePos="0" relativeHeight="251678720" behindDoc="0" locked="0" layoutInCell="1" allowOverlap="1" wp14:anchorId="6E06C54F" wp14:editId="46D264AA">
+            <wp:simplePos x="0" y="0"/>
+            <wp:positionH relativeFrom="margin">
+              <wp:align>left</wp:align>
+            </wp:positionH>
+            <wp:positionV relativeFrom="paragraph">
+              <wp:posOffset>9718</wp:posOffset>
+            </wp:positionV>
+            <wp:extent cx="2279015" cy="1828800"/>
+            <wp:effectExtent l="0" t="0" r="6985" b="0"/>
+            <wp:wrapThrough wrapText="bothSides">
+              <wp:wrapPolygon edited="0">
+                <wp:start x="0" y="0"/>
+                <wp:lineTo x="0" y="21375"/>
+                <wp:lineTo x="21486" y="21375"/>
+                <wp:lineTo x="21486" y="0"/>
+                <wp:lineTo x="0" y="0"/>
+              </wp:wrapPolygon>
+            </wp:wrapThrough>
+            <wp:docPr id="26" name="Image 26" descr="Une image contenant texte&#10;&#10;Description générée automatiquement"/>
+            <wp:cNvGraphicFramePr>
+              <a:graphicFrameLocks xmlns:a="http://schemas.openxmlformats.org/drawingml/2006/main" noChangeAspect="1"/>
+            </wp:cNvGraphicFramePr>
+            <a:graphic xmlns:a="http://schemas.openxmlformats.org/drawingml/2006/main">
+              <a:graphicData uri="http://schemas.openxmlformats.org/drawingml/2006/picture">
+                <pic:pic xmlns:pic="http://schemas.openxmlformats.org/drawingml/2006/picture">
+                  <pic:nvPicPr>
+                    <pic:cNvPr id="26" name="Image 26" descr="Une image contenant texte&#10;&#10;Description générée automatiquement"/>
+                    <pic:cNvPicPr/>
+                  </pic:nvPicPr>
+                  <pic:blipFill>
+                    <a:blip r:embed="rId29">
+                      <a:extLst>
+                        <a:ext uri="{28A0092B-C50C-407E-A947-70E740481C1C}">
+                          <a14:useLocalDpi xmlns:a14="http://schemas.microsoft.com/office/drawing/2010/main" val="0"/>
+                        </a:ext>
+                      </a:extLst>
+                    </a:blip>
+                    <a:stretch>
+                      <a:fillRect/>
+                    </a:stretch>
+                  </pic:blipFill>
+                  <pic:spPr>
+                    <a:xfrm>
+                      <a:off x="0" y="0"/>
+                      <a:ext cx="2279015" cy="1828800"/>
+                    </a:xfrm>
+                    <a:prstGeom prst="rect">
+                      <a:avLst/>
+                    </a:prstGeom>
+                  </pic:spPr>
+                </pic:pic>
+              </a:graphicData>
+            </a:graphic>
+            <wp14:sizeRelH relativeFrom="margin">
+              <wp14:pctWidth>0</wp14:pctWidth>
+            </wp14:sizeRelH>
+            <wp14:sizeRelV relativeFrom="margin">
+              <wp14:pctHeight>0</wp14:pctHeight>
+            </wp14:sizeRelV>
+          </wp:anchor>
+        </w:drawing>
+      </w:r>
+      <w:r>
         <w:t xml:space="preserve">Tout d’abord il faut mettre le pilote </w:t>
       </w:r>
       <w:proofErr w:type="spellStart"/>
@@ -4352,36 +4418,38 @@
       <w:r>
         <w:t>.</w:t>
       </w:r>
-    </w:p>
-    <w:p>
-      <w:pPr>
-        <w:jc w:val="both"/>
-      </w:pPr>
-    </w:p>
-    <w:p>
-      <w:pPr>
-        <w:jc w:val="both"/>
-      </w:pPr>
-      <w:r>
-        <w:t xml:space="preserve">Pour obtenir une connexion au pool :                                                                                  </w:t>
-      </w:r>
-      <w:r>
-        <w:t>Et pour fermer :</w:t>
-      </w:r>
-    </w:p>
-    <w:p>
-      <w:pPr>
-        <w:jc w:val="both"/>
-      </w:pPr>
-      <w:r>
+      <w:r>
+        <w:rPr>
+          <w:noProof/>
+        </w:rPr>
+        <w:t xml:space="preserve"> </w:t>
+      </w:r>
+    </w:p>
+    <w:p>
+      <w:pPr>
+        <w:jc w:val="both"/>
+      </w:pPr>
+    </w:p>
+    <w:p>
+      <w:pPr>
+        <w:pStyle w:val="Paragraphedeliste"/>
+        <w:numPr>
+          <w:ilvl w:val="0"/>
+          <w:numId w:val="6"/>
+        </w:numPr>
+      </w:pPr>
+      <w:r>
+        <w:rPr>
+          <w:noProof/>
+        </w:rPr>
         <w:drawing>
-          <wp:anchor distT="0" distB="0" distL="114300" distR="114300" simplePos="0" relativeHeight="251673600" behindDoc="0" locked="0" layoutInCell="1" allowOverlap="1" wp14:anchorId="65FF566D" wp14:editId="518D9C34">
+          <wp:anchor distT="0" distB="0" distL="114300" distR="114300" simplePos="0" relativeHeight="251673600" behindDoc="0" locked="0" layoutInCell="1" allowOverlap="1" wp14:anchorId="65FF566D" wp14:editId="65C1974B">
             <wp:simplePos x="0" y="0"/>
             <wp:positionH relativeFrom="column">
-              <wp:posOffset>4267310</wp:posOffset>
+              <wp:posOffset>3432313</wp:posOffset>
             </wp:positionH>
             <wp:positionV relativeFrom="paragraph">
-              <wp:posOffset>23605</wp:posOffset>
+              <wp:posOffset>704739</wp:posOffset>
             </wp:positionV>
             <wp:extent cx="1526650" cy="320104"/>
             <wp:effectExtent l="0" t="0" r="0" b="3810"/>
@@ -4406,7 +4474,7 @@
                     <pic:cNvPicPr/>
                   </pic:nvPicPr>
                   <pic:blipFill>
-                    <a:blip r:embed="rId29">
+                    <a:blip r:embed="rId30">
                       <a:extLst>
                         <a:ext uri="{28A0092B-C50C-407E-A947-70E740481C1C}">
                           <a14:useLocalDpi xmlns:a14="http://schemas.microsoft.com/office/drawing/2010/main" val="0"/>
@@ -4433,8 +4501,14 @@
         </w:drawing>
       </w:r>
       <w:r>
+        <w:t xml:space="preserve">Pour obtenir une connexion au pool :    </w:t>
+      </w:r>
+      <w:r>
+        <w:rPr>
+          <w:noProof/>
+        </w:rPr>
         <w:drawing>
-          <wp:inline distT="0" distB="0" distL="0" distR="0" wp14:anchorId="3F0AD1EA" wp14:editId="5D8AC87F">
+          <wp:inline distT="0" distB="0" distL="0" distR="0" wp14:anchorId="54F0B113" wp14:editId="30C5F7A6">
             <wp:extent cx="3441650" cy="421420"/>
             <wp:effectExtent l="0" t="0" r="0" b="0"/>
             <wp:docPr id="18" name="Image 18"/>
@@ -4449,7 +4523,7 @@
                     <pic:cNvPicPr/>
                   </pic:nvPicPr>
                   <pic:blipFill>
-                    <a:blip r:embed="rId30"/>
+                    <a:blip r:embed="rId31"/>
                     <a:stretch>
                       <a:fillRect/>
                     </a:stretch>
@@ -4469,7 +4543,11 @@
           </wp:inline>
         </w:drawing>
       </w:r>
-    </w:p>
+      <w:r>
+        <w:t xml:space="preserve">                                                                              Et pour fermer :</w:t>
+      </w:r>
+    </w:p>
+    <w:p/>
     <w:p>
       <w:pPr>
         <w:pStyle w:val="Titre2"/>
@@ -4483,23 +4561,26 @@
         <w:jc w:val="both"/>
       </w:pPr>
       <w:r>
+        <w:rPr>
+          <w:noProof/>
+        </w:rPr>
         <w:drawing>
-          <wp:anchor distT="0" distB="0" distL="114300" distR="114300" simplePos="0" relativeHeight="251677696" behindDoc="0" locked="0" layoutInCell="1" allowOverlap="1" wp14:anchorId="2EEB8A02" wp14:editId="0DD07012">
+          <wp:anchor distT="0" distB="0" distL="114300" distR="114300" simplePos="0" relativeHeight="251677696" behindDoc="0" locked="0" layoutInCell="1" allowOverlap="1" wp14:anchorId="2EEB8A02" wp14:editId="4967172A">
             <wp:simplePos x="0" y="0"/>
             <wp:positionH relativeFrom="margin">
               <wp:align>right</wp:align>
             </wp:positionH>
             <wp:positionV relativeFrom="paragraph">
-              <wp:posOffset>127193</wp:posOffset>
+              <wp:posOffset>68773</wp:posOffset>
             </wp:positionV>
-            <wp:extent cx="4004439" cy="3514477"/>
-            <wp:effectExtent l="0" t="0" r="0" b="0"/>
+            <wp:extent cx="3515055" cy="3085106"/>
+            <wp:effectExtent l="0" t="0" r="9525" b="1270"/>
             <wp:wrapThrough wrapText="bothSides">
               <wp:wrapPolygon edited="0">
                 <wp:start x="0" y="0"/>
-                <wp:lineTo x="0" y="21428"/>
-                <wp:lineTo x="21477" y="21428"/>
-                <wp:lineTo x="21477" y="0"/>
+                <wp:lineTo x="0" y="21476"/>
+                <wp:lineTo x="21541" y="21476"/>
+                <wp:lineTo x="21541" y="0"/>
                 <wp:lineTo x="0" y="0"/>
               </wp:wrapPolygon>
             </wp:wrapThrough>
@@ -4515,7 +4596,7 @@
                     <pic:cNvPicPr/>
                   </pic:nvPicPr>
                   <pic:blipFill>
-                    <a:blip r:embed="rId31" cstate="print">
+                    <a:blip r:embed="rId32" cstate="print">
                       <a:extLst>
                         <a:ext uri="{28A0092B-C50C-407E-A947-70E740481C1C}">
                           <a14:useLocalDpi xmlns:a14="http://schemas.microsoft.com/office/drawing/2010/main" val="0"/>
@@ -4529,7 +4610,331 @@
                   <pic:spPr>
                     <a:xfrm>
                       <a:off x="0" y="0"/>
-                      <a:ext cx="4004439" cy="3514477"/>
+                      <a:ext cx="3515055" cy="3085106"/>
+                    </a:xfrm>
+                    <a:prstGeom prst="rect">
+                      <a:avLst/>
+                    </a:prstGeom>
+                  </pic:spPr>
+                </pic:pic>
+              </a:graphicData>
+            </a:graphic>
+            <wp14:sizeRelH relativeFrom="margin">
+              <wp14:pctWidth>0</wp14:pctWidth>
+            </wp14:sizeRelH>
+            <wp14:sizeRelV relativeFrom="margin">
+              <wp14:pctHeight>0</wp14:pctHeight>
+            </wp14:sizeRelV>
+          </wp:anchor>
+        </w:drawing>
+      </w:r>
+      <w:r>
+        <w:t>Il faut utiliser le design pattern DAO afin d’instancier concrètement des connexions au bases de données, ce design pattern permet de rendre maintenable et évolutif la mise en place d’une base de données.</w:t>
+      </w:r>
+    </w:p>
+    <w:p>
+      <w:pPr>
+        <w:jc w:val="both"/>
+      </w:pPr>
+      <w:r>
+        <w:t xml:space="preserve">Ici nos classes du BLL appel </w:t>
+      </w:r>
+      <w:proofErr w:type="spellStart"/>
+      <w:r>
+        <w:t>DAOFactory</w:t>
+      </w:r>
+      <w:proofErr w:type="spellEnd"/>
+      <w:r>
+        <w:t xml:space="preserve"> qui </w:t>
+      </w:r>
+      <w:proofErr w:type="spellStart"/>
+      <w:r>
+        <w:t>renvera</w:t>
+      </w:r>
+      <w:proofErr w:type="spellEnd"/>
+      <w:r>
+        <w:t xml:space="preserve"> une instance d’une interface </w:t>
+      </w:r>
+      <w:proofErr w:type="spellStart"/>
+      <w:r>
+        <w:t>StagaireDAO</w:t>
+      </w:r>
+      <w:proofErr w:type="spellEnd"/>
+      <w:r>
+        <w:t xml:space="preserve"> ou </w:t>
+      </w:r>
+      <w:proofErr w:type="spellStart"/>
+      <w:r>
+        <w:t>EvaluationDAO</w:t>
+      </w:r>
+      <w:proofErr w:type="spellEnd"/>
+      <w:r>
+        <w:t xml:space="preserve"> qui elle-même renverra l’implémentation concrète. Si on est amené à changer de base de données il suffira de modifier les implémentations sans modifier le reste. </w:t>
+      </w:r>
+    </w:p>
+    <w:p>
+      <w:pPr>
+        <w:jc w:val="both"/>
+      </w:pPr>
+    </w:p>
+    <w:p>
+      <w:pPr>
+        <w:jc w:val="both"/>
+      </w:pPr>
+    </w:p>
+    <w:p>
+      <w:pPr>
+        <w:jc w:val="both"/>
+      </w:pPr>
+    </w:p>
+    <w:p>
+      <w:pPr>
+        <w:jc w:val="both"/>
+      </w:pPr>
+    </w:p>
+    <w:p>
+      <w:pPr>
+        <w:pStyle w:val="Titre1"/>
+      </w:pPr>
+      <w:r>
+        <w:lastRenderedPageBreak/>
+        <w:t>Les contextes d’exécution et les cookies</w:t>
+      </w:r>
+    </w:p>
+    <w:p>
+      <w:pPr>
+        <w:pStyle w:val="Titre2"/>
+      </w:pPr>
+      <w:r>
+        <w:t>Le contexte de requête</w:t>
+      </w:r>
+    </w:p>
+    <w:p>
+      <w:pPr>
+        <w:jc w:val="both"/>
+      </w:pPr>
+      <w:r>
+        <w:drawing>
+          <wp:anchor distT="0" distB="0" distL="114300" distR="114300" simplePos="0" relativeHeight="251679744" behindDoc="0" locked="0" layoutInCell="1" allowOverlap="1" wp14:anchorId="31884927" wp14:editId="17AE8522">
+            <wp:simplePos x="0" y="0"/>
+            <wp:positionH relativeFrom="margin">
+              <wp:posOffset>3480435</wp:posOffset>
+            </wp:positionH>
+            <wp:positionV relativeFrom="paragraph">
+              <wp:posOffset>74930</wp:posOffset>
+            </wp:positionV>
+            <wp:extent cx="2965450" cy="1475740"/>
+            <wp:effectExtent l="0" t="0" r="6350" b="0"/>
+            <wp:wrapThrough wrapText="bothSides">
+              <wp:wrapPolygon edited="0">
+                <wp:start x="0" y="0"/>
+                <wp:lineTo x="0" y="21191"/>
+                <wp:lineTo x="21507" y="21191"/>
+                <wp:lineTo x="21507" y="0"/>
+                <wp:lineTo x="0" y="0"/>
+              </wp:wrapPolygon>
+            </wp:wrapThrough>
+            <wp:docPr id="28" name="Image 28" descr="Une image contenant texte&#10;&#10;Description générée automatiquement"/>
+            <wp:cNvGraphicFramePr>
+              <a:graphicFrameLocks xmlns:a="http://schemas.openxmlformats.org/drawingml/2006/main" noChangeAspect="1"/>
+            </wp:cNvGraphicFramePr>
+            <a:graphic xmlns:a="http://schemas.openxmlformats.org/drawingml/2006/main">
+              <a:graphicData uri="http://schemas.openxmlformats.org/drawingml/2006/picture">
+                <pic:pic xmlns:pic="http://schemas.openxmlformats.org/drawingml/2006/picture">
+                  <pic:nvPicPr>
+                    <pic:cNvPr id="28" name="Image 28" descr="Une image contenant texte&#10;&#10;Description générée automatiquement"/>
+                    <pic:cNvPicPr/>
+                  </pic:nvPicPr>
+                  <pic:blipFill>
+                    <a:blip r:embed="rId33">
+                      <a:extLst>
+                        <a:ext uri="{28A0092B-C50C-407E-A947-70E740481C1C}">
+                          <a14:useLocalDpi xmlns:a14="http://schemas.microsoft.com/office/drawing/2010/main" val="0"/>
+                        </a:ext>
+                      </a:extLst>
+                    </a:blip>
+                    <a:stretch>
+                      <a:fillRect/>
+                    </a:stretch>
+                  </pic:blipFill>
+                  <pic:spPr>
+                    <a:xfrm>
+                      <a:off x="0" y="0"/>
+                      <a:ext cx="2965450" cy="1475740"/>
+                    </a:xfrm>
+                    <a:prstGeom prst="rect">
+                      <a:avLst/>
+                    </a:prstGeom>
+                  </pic:spPr>
+                </pic:pic>
+              </a:graphicData>
+            </a:graphic>
+            <wp14:sizeRelH relativeFrom="margin">
+              <wp14:pctWidth>0</wp14:pctWidth>
+            </wp14:sizeRelH>
+            <wp14:sizeRelV relativeFrom="margin">
+              <wp14:pctHeight>0</wp14:pctHeight>
+            </wp14:sizeRelV>
+          </wp:anchor>
+        </w:drawing>
+      </w:r>
+      <w:r>
+        <w:t>Ce</w:t>
+      </w:r>
+      <w:r>
+        <w:t xml:space="preserve"> </w:t>
+      </w:r>
+      <w:r>
+        <w:t>contexte</w:t>
+      </w:r>
+      <w:r>
+        <w:t xml:space="preserve"> sert à</w:t>
+      </w:r>
+    </w:p>
+    <w:p>
+      <w:pPr>
+        <w:pStyle w:val="Paragraphedeliste"/>
+        <w:numPr>
+          <w:ilvl w:val="0"/>
+          <w:numId w:val="6"/>
+        </w:numPr>
+        <w:jc w:val="both"/>
+      </w:pPr>
+      <w:r>
+        <w:t>Lire</w:t>
+      </w:r>
+      <w:r>
+        <w:t xml:space="preserve"> les informations fournis par l’utilisateur</w:t>
+      </w:r>
+      <w:r>
+        <w:t xml:space="preserve">, </w:t>
+      </w:r>
+    </w:p>
+    <w:p>
+      <w:pPr>
+        <w:pStyle w:val="Paragraphedeliste"/>
+        <w:numPr>
+          <w:ilvl w:val="0"/>
+          <w:numId w:val="6"/>
+        </w:numPr>
+        <w:jc w:val="both"/>
+      </w:pPr>
+      <w:r>
+        <w:t xml:space="preserve">Fournir une réponse adapter </w:t>
+      </w:r>
+    </w:p>
+    <w:p>
+      <w:pPr>
+        <w:pStyle w:val="Paragraphedeliste"/>
+        <w:numPr>
+          <w:ilvl w:val="0"/>
+          <w:numId w:val="6"/>
+        </w:numPr>
+        <w:jc w:val="both"/>
+      </w:pPr>
+      <w:r>
+        <w:t xml:space="preserve">Partager de l’information entre servlet et </w:t>
+      </w:r>
+      <w:proofErr w:type="spellStart"/>
+      <w:r>
+        <w:t>jsp</w:t>
+      </w:r>
+      <w:proofErr w:type="spellEnd"/>
+      <w:r>
+        <w:t xml:space="preserve"> </w:t>
+      </w:r>
+    </w:p>
+    <w:p>
+      <w:pPr>
+        <w:pStyle w:val="Paragraphedeliste"/>
+        <w:numPr>
+          <w:ilvl w:val="0"/>
+          <w:numId w:val="6"/>
+        </w:numPr>
+        <w:jc w:val="both"/>
+      </w:pPr>
+      <w:r>
+        <w:t xml:space="preserve">Sa durée de vie est limitée à la requête </w:t>
+      </w:r>
+    </w:p>
+    <w:p>
+      <w:pPr>
+        <w:pStyle w:val="Paragraphedeliste"/>
+        <w:numPr>
+          <w:ilvl w:val="0"/>
+          <w:numId w:val="6"/>
+        </w:numPr>
+        <w:jc w:val="both"/>
+      </w:pPr>
+      <w:r>
+        <w:t>C’est un point d’entrée pour les cookie/session</w:t>
+      </w:r>
+    </w:p>
+    <w:p>
+      <w:pPr>
+        <w:jc w:val="both"/>
+      </w:pPr>
+    </w:p>
+    <w:p>
+      <w:pPr>
+        <w:pStyle w:val="Titre2"/>
+      </w:pPr>
+      <w:r>
+        <w:t>Les cookies</w:t>
+      </w:r>
+    </w:p>
+    <w:p>
+      <w:pPr>
+        <w:jc w:val="both"/>
+      </w:pPr>
+      <w:r>
+        <w:drawing>
+          <wp:anchor distT="0" distB="0" distL="114300" distR="114300" simplePos="0" relativeHeight="251680768" behindDoc="0" locked="0" layoutInCell="1" allowOverlap="1" wp14:anchorId="572E4BAA" wp14:editId="1558A851">
+            <wp:simplePos x="0" y="0"/>
+            <wp:positionH relativeFrom="column">
+              <wp:posOffset>5062607</wp:posOffset>
+            </wp:positionH>
+            <wp:positionV relativeFrom="paragraph">
+              <wp:posOffset>66150</wp:posOffset>
+            </wp:positionV>
+            <wp:extent cx="1804670" cy="1212215"/>
+            <wp:effectExtent l="0" t="0" r="5080" b="6985"/>
+            <wp:wrapThrough wrapText="bothSides">
+              <wp:wrapPolygon edited="0">
+                <wp:start x="0" y="0"/>
+                <wp:lineTo x="0" y="21385"/>
+                <wp:lineTo x="21433" y="21385"/>
+                <wp:lineTo x="21433" y="0"/>
+                <wp:lineTo x="0" y="0"/>
+              </wp:wrapPolygon>
+            </wp:wrapThrough>
+            <wp:docPr id="29" name="Image 29" descr="Une image contenant texte&#10;&#10;Description générée automatiquement"/>
+            <wp:cNvGraphicFramePr>
+              <a:graphicFrameLocks xmlns:a="http://schemas.openxmlformats.org/drawingml/2006/main" noChangeAspect="1"/>
+            </wp:cNvGraphicFramePr>
+            <a:graphic xmlns:a="http://schemas.openxmlformats.org/drawingml/2006/main">
+              <a:graphicData uri="http://schemas.openxmlformats.org/drawingml/2006/picture">
+                <pic:pic xmlns:pic="http://schemas.openxmlformats.org/drawingml/2006/picture">
+                  <pic:nvPicPr>
+                    <pic:cNvPr id="29" name="Image 29" descr="Une image contenant texte&#10;&#10;Description générée automatiquement"/>
+                    <pic:cNvPicPr/>
+                  </pic:nvPicPr>
+                  <pic:blipFill>
+                    <a:blip r:embed="rId34">
+                      <a:extLst>
+                        <a:ext uri="{28A0092B-C50C-407E-A947-70E740481C1C}">
+                          <a14:useLocalDpi xmlns:a14="http://schemas.microsoft.com/office/drawing/2010/main" val="0"/>
+                        </a:ext>
+                      </a:extLst>
+                    </a:blip>
+                    <a:stretch>
+                      <a:fillRect/>
+                    </a:stretch>
+                  </pic:blipFill>
+                  <pic:spPr>
+                    <a:xfrm>
+                      <a:off x="0" y="0"/>
+                      <a:ext cx="1804670" cy="1212215"/>
                     </a:xfrm>
                     <a:prstGeom prst="rect">
                       <a:avLst/>
@@ -4542,49 +4947,636 @@
         </w:drawing>
       </w:r>
       <w:r>
-        <w:t>Il faut utiliser le design pattern DAO afin d’instancier concrètement des connexions au bases de données, ce design pattern permet de rendre maintenable et évolutif la mise en place d’une base de données.</w:t>
-      </w:r>
-    </w:p>
-    <w:p>
-      <w:pPr>
-        <w:jc w:val="both"/>
-      </w:pPr>
-      <w:r>
-        <w:t xml:space="preserve">Ici nos classes du BLL appel </w:t>
+        <w:t>Sont des fichiers de type clé/valeur stocké sur l’ordinateur du client d’une taille de 4KO maximum.</w:t>
+      </w:r>
+    </w:p>
+    <w:p>
+      <w:pPr>
+        <w:jc w:val="both"/>
+      </w:pPr>
+      <w:r>
+        <w:t>Pour manipuler les cookies nous avons la classe Cookie</w:t>
+      </w:r>
+      <w:r>
+        <w:t xml:space="preserve"> qui permet de paramétrer et de récupérer les cookies </w:t>
+      </w:r>
+      <w:proofErr w:type="gramStart"/>
+      <w:r>
+        <w:t>si ils</w:t>
+      </w:r>
+      <w:proofErr w:type="gramEnd"/>
+      <w:r>
+        <w:t xml:space="preserve"> en existe déjà. Pour récupérer les cookies on utilisent la méthode </w:t>
       </w:r>
       <w:proofErr w:type="spellStart"/>
-      <w:r>
-        <w:t>DAOFactory</w:t>
+      <w:proofErr w:type="gramStart"/>
+      <w:r>
+        <w:rPr>
+          <w:b/>
+          <w:bCs/>
+        </w:rPr>
+        <w:t>request.getCookies</w:t>
       </w:r>
       <w:proofErr w:type="spellEnd"/>
-      <w:r>
-        <w:t xml:space="preserve"> qui </w:t>
+      <w:proofErr w:type="gramEnd"/>
+      <w:r>
+        <w:rPr>
+          <w:b/>
+          <w:bCs/>
+        </w:rPr>
+        <w:t>()</w:t>
+      </w:r>
+      <w:r>
+        <w:t xml:space="preserve"> qui renvois un tableau de Cookie et pour envoyer un Cookies on utilise </w:t>
       </w:r>
       <w:proofErr w:type="spellStart"/>
       <w:r>
-        <w:t>renvera</w:t>
+        <w:rPr>
+          <w:b/>
+          <w:bCs/>
+        </w:rPr>
+        <w:t>response.addCookie</w:t>
       </w:r>
       <w:proofErr w:type="spellEnd"/>
       <w:r>
-        <w:t xml:space="preserve"> une instance d’une interface </w:t>
+        <w:rPr>
+          <w:b/>
+          <w:bCs/>
+        </w:rPr>
+        <w:t>(</w:t>
       </w:r>
       <w:proofErr w:type="spellStart"/>
       <w:r>
-        <w:t>StagaireDAO</w:t>
+        <w:rPr>
+          <w:b/>
+          <w:bCs/>
+        </w:rPr>
+        <w:t>leCookie</w:t>
       </w:r>
       <w:proofErr w:type="spellEnd"/>
       <w:r>
-        <w:t xml:space="preserve"> ou </w:t>
+        <w:rPr>
+          <w:b/>
+          <w:bCs/>
+        </w:rPr>
+        <w:t>)</w:t>
+      </w:r>
+      <w:r>
+        <w:t xml:space="preserve"> </w:t>
+      </w:r>
+      <w:r>
+        <w:t xml:space="preserve">on peut paramétrer son </w:t>
       </w:r>
       <w:proofErr w:type="spellStart"/>
       <w:r>
-        <w:t>EvaluationDAO</w:t>
+        <w:t>age</w:t>
       </w:r>
       <w:proofErr w:type="spellEnd"/>
       <w:r>
-        <w:t xml:space="preserve"> qui elle-même renverra l’implémentation concrète. Si on est amené à changer de base de données il suffira de modifier les implémentations sans modifier le reste. </w:t>
-      </w:r>
-    </w:p>
+        <w:t xml:space="preserve"> avec </w:t>
+      </w:r>
+      <w:proofErr w:type="spellStart"/>
+      <w:r>
+        <w:t>setMaxAge</w:t>
+      </w:r>
+      <w:proofErr w:type="spellEnd"/>
+      <w:r>
+        <w:t>() en s etc…</w:t>
+      </w:r>
+    </w:p>
+    <w:p>
+      <w:pPr>
+        <w:jc w:val="both"/>
+      </w:pPr>
+    </w:p>
+    <w:p>
+      <w:pPr>
+        <w:pStyle w:val="Titre2"/>
+      </w:pPr>
+      <w:r>
+        <w:t>Les sessions</w:t>
+      </w:r>
+    </w:p>
+    <w:p>
+      <w:pPr>
+        <w:jc w:val="both"/>
+      </w:pPr>
+      <w:r>
+        <w:drawing>
+          <wp:anchor distT="0" distB="0" distL="114300" distR="114300" simplePos="0" relativeHeight="251681792" behindDoc="0" locked="0" layoutInCell="1" allowOverlap="1" wp14:anchorId="255A5581" wp14:editId="1FD5F973">
+            <wp:simplePos x="0" y="0"/>
+            <wp:positionH relativeFrom="margin">
+              <wp:posOffset>4497705</wp:posOffset>
+            </wp:positionH>
+            <wp:positionV relativeFrom="paragraph">
+              <wp:posOffset>91440</wp:posOffset>
+            </wp:positionV>
+            <wp:extent cx="2091055" cy="1623060"/>
+            <wp:effectExtent l="0" t="0" r="4445" b="0"/>
+            <wp:wrapThrough wrapText="bothSides">
+              <wp:wrapPolygon edited="0">
+                <wp:start x="0" y="0"/>
+                <wp:lineTo x="0" y="21296"/>
+                <wp:lineTo x="21449" y="21296"/>
+                <wp:lineTo x="21449" y="0"/>
+                <wp:lineTo x="0" y="0"/>
+              </wp:wrapPolygon>
+            </wp:wrapThrough>
+            <wp:docPr id="30" name="Image 30"/>
+            <wp:cNvGraphicFramePr>
+              <a:graphicFrameLocks xmlns:a="http://schemas.openxmlformats.org/drawingml/2006/main" noChangeAspect="1"/>
+            </wp:cNvGraphicFramePr>
+            <a:graphic xmlns:a="http://schemas.openxmlformats.org/drawingml/2006/main">
+              <a:graphicData uri="http://schemas.openxmlformats.org/drawingml/2006/picture">
+                <pic:pic xmlns:pic="http://schemas.openxmlformats.org/drawingml/2006/picture">
+                  <pic:nvPicPr>
+                    <pic:cNvPr id="1" name=""/>
+                    <pic:cNvPicPr/>
+                  </pic:nvPicPr>
+                  <pic:blipFill>
+                    <a:blip r:embed="rId35">
+                      <a:extLst>
+                        <a:ext uri="{28A0092B-C50C-407E-A947-70E740481C1C}">
+                          <a14:useLocalDpi xmlns:a14="http://schemas.microsoft.com/office/drawing/2010/main" val="0"/>
+                        </a:ext>
+                      </a:extLst>
+                    </a:blip>
+                    <a:stretch>
+                      <a:fillRect/>
+                    </a:stretch>
+                  </pic:blipFill>
+                  <pic:spPr>
+                    <a:xfrm>
+                      <a:off x="0" y="0"/>
+                      <a:ext cx="2091055" cy="1623060"/>
+                    </a:xfrm>
+                    <a:prstGeom prst="rect">
+                      <a:avLst/>
+                    </a:prstGeom>
+                  </pic:spPr>
+                </pic:pic>
+              </a:graphicData>
+            </a:graphic>
+            <wp14:sizeRelH relativeFrom="margin">
+              <wp14:pctWidth>0</wp14:pctWidth>
+            </wp14:sizeRelH>
+            <wp14:sizeRelV relativeFrom="margin">
+              <wp14:pctHeight>0</wp14:pctHeight>
+            </wp14:sizeRelV>
+          </wp:anchor>
+        </w:drawing>
+      </w:r>
+      <w:r>
+        <w:t>Permet de stocker sur le serveur des informations le temps de la navigation de l’utilisateur.</w:t>
+      </w:r>
+    </w:p>
+    <w:p>
+      <w:pPr>
+        <w:jc w:val="both"/>
+      </w:pPr>
+      <w:proofErr w:type="spellStart"/>
+      <w:proofErr w:type="gramStart"/>
+      <w:r>
+        <w:rPr>
+          <w:b/>
+          <w:bCs/>
+        </w:rPr>
+        <w:t>Invalidate</w:t>
+      </w:r>
+      <w:proofErr w:type="spellEnd"/>
+      <w:r>
+        <w:rPr>
+          <w:b/>
+          <w:bCs/>
+        </w:rPr>
+        <w:t>(</w:t>
+      </w:r>
+      <w:proofErr w:type="gramEnd"/>
+      <w:r>
+        <w:rPr>
+          <w:b/>
+          <w:bCs/>
+        </w:rPr>
+        <w:t>)</w:t>
+      </w:r>
+      <w:r>
+        <w:t xml:space="preserve"> pour fermer la session (</w:t>
+      </w:r>
+      <w:proofErr w:type="spellStart"/>
+      <w:r>
+        <w:t>deconnection</w:t>
+      </w:r>
+      <w:proofErr w:type="spellEnd"/>
+      <w:r>
+        <w:t xml:space="preserve">), </w:t>
+      </w:r>
+      <w:proofErr w:type="spellStart"/>
+      <w:r>
+        <w:rPr>
+          <w:b/>
+          <w:bCs/>
+        </w:rPr>
+        <w:t>getId</w:t>
+      </w:r>
+      <w:proofErr w:type="spellEnd"/>
+      <w:r>
+        <w:rPr>
+          <w:b/>
+          <w:bCs/>
+        </w:rPr>
+        <w:t>()</w:t>
+      </w:r>
+      <w:r>
+        <w:t xml:space="preserve"> pour récupérer le numéro de session etc… il faut paramétrer la durée maximal d’inactivité dans le web.xml (en minutes)</w:t>
+      </w:r>
+    </w:p>
+    <w:p>
+      <w:pPr>
+        <w:jc w:val="both"/>
+      </w:pPr>
+      <w:r>
+        <w:t xml:space="preserve">Pour ouvrir une session : </w:t>
+      </w:r>
+      <w:r>
+        <w:drawing>
+          <wp:inline distT="0" distB="0" distL="0" distR="0" wp14:anchorId="4E47BDCC" wp14:editId="7A749163">
+            <wp:extent cx="2194560" cy="145635"/>
+            <wp:effectExtent l="0" t="0" r="0" b="6985"/>
+            <wp:docPr id="31" name="Image 31"/>
+            <wp:cNvGraphicFramePr>
+              <a:graphicFrameLocks xmlns:a="http://schemas.openxmlformats.org/drawingml/2006/main" noChangeAspect="1"/>
+            </wp:cNvGraphicFramePr>
+            <a:graphic xmlns:a="http://schemas.openxmlformats.org/drawingml/2006/main">
+              <a:graphicData uri="http://schemas.openxmlformats.org/drawingml/2006/picture">
+                <pic:pic xmlns:pic="http://schemas.openxmlformats.org/drawingml/2006/picture">
+                  <pic:nvPicPr>
+                    <pic:cNvPr id="1" name=""/>
+                    <pic:cNvPicPr/>
+                  </pic:nvPicPr>
+                  <pic:blipFill>
+                    <a:blip r:embed="rId36"/>
+                    <a:stretch>
+                      <a:fillRect/>
+                    </a:stretch>
+                  </pic:blipFill>
+                  <pic:spPr>
+                    <a:xfrm>
+                      <a:off x="0" y="0"/>
+                      <a:ext cx="2328197" cy="154503"/>
+                    </a:xfrm>
+                    <a:prstGeom prst="rect">
+                      <a:avLst/>
+                    </a:prstGeom>
+                  </pic:spPr>
+                </pic:pic>
+              </a:graphicData>
+            </a:graphic>
+          </wp:inline>
+        </w:drawing>
+      </w:r>
+    </w:p>
+    <w:p>
+      <w:pPr>
+        <w:jc w:val="both"/>
+      </w:pPr>
+    </w:p>
+    <w:p>
+      <w:pPr>
+        <w:pStyle w:val="Titre3"/>
+      </w:pPr>
+      <w:r>
+        <w:t>Le suivi de session</w:t>
+      </w:r>
+    </w:p>
+    <w:p>
+      <w:pPr>
+        <w:jc w:val="both"/>
+      </w:pPr>
+      <w:r>
+        <w:t xml:space="preserve">Permet au serveur de pouvoir utiliser les informations de sessions d’une page à l’autre de notre application. Pour cela deux méthodes : la création d’un cookie </w:t>
+      </w:r>
+      <w:proofErr w:type="spellStart"/>
+      <w:r>
+        <w:t>JSessionID</w:t>
+      </w:r>
+      <w:proofErr w:type="spellEnd"/>
+      <w:r>
+        <w:t xml:space="preserve"> (conseillé) ou la réécriture d’url (essentiel pour les clients refusant les cookies)</w:t>
+      </w:r>
+    </w:p>
+    <w:p>
+      <w:pPr>
+        <w:jc w:val="both"/>
+      </w:pPr>
+    </w:p>
+    <w:p>
+      <w:pPr>
+        <w:pStyle w:val="Titre2"/>
+      </w:pPr>
+      <w:r>
+        <w:t>Le contexte d’application</w:t>
+      </w:r>
+    </w:p>
+    <w:p>
+      <w:pPr>
+        <w:jc w:val="both"/>
+      </w:pPr>
+      <w:r>
+        <w:drawing>
+          <wp:anchor distT="0" distB="0" distL="114300" distR="114300" simplePos="0" relativeHeight="251682816" behindDoc="0" locked="0" layoutInCell="1" allowOverlap="1" wp14:anchorId="708755B8" wp14:editId="6231F9B6">
+            <wp:simplePos x="0" y="0"/>
+            <wp:positionH relativeFrom="column">
+              <wp:posOffset>4179846</wp:posOffset>
+            </wp:positionH>
+            <wp:positionV relativeFrom="paragraph">
+              <wp:posOffset>68387</wp:posOffset>
+            </wp:positionV>
+            <wp:extent cx="2719346" cy="1421476"/>
+            <wp:effectExtent l="0" t="0" r="5080" b="7620"/>
+            <wp:wrapThrough wrapText="bothSides">
+              <wp:wrapPolygon edited="0">
+                <wp:start x="0" y="0"/>
+                <wp:lineTo x="0" y="21426"/>
+                <wp:lineTo x="21489" y="21426"/>
+                <wp:lineTo x="21489" y="0"/>
+                <wp:lineTo x="0" y="0"/>
+              </wp:wrapPolygon>
+            </wp:wrapThrough>
+            <wp:docPr id="32" name="Image 32"/>
+            <wp:cNvGraphicFramePr>
+              <a:graphicFrameLocks xmlns:a="http://schemas.openxmlformats.org/drawingml/2006/main" noChangeAspect="1"/>
+            </wp:cNvGraphicFramePr>
+            <a:graphic xmlns:a="http://schemas.openxmlformats.org/drawingml/2006/main">
+              <a:graphicData uri="http://schemas.openxmlformats.org/drawingml/2006/picture">
+                <pic:pic xmlns:pic="http://schemas.openxmlformats.org/drawingml/2006/picture">
+                  <pic:nvPicPr>
+                    <pic:cNvPr id="1" name=""/>
+                    <pic:cNvPicPr/>
+                  </pic:nvPicPr>
+                  <pic:blipFill>
+                    <a:blip r:embed="rId37">
+                      <a:extLst>
+                        <a:ext uri="{28A0092B-C50C-407E-A947-70E740481C1C}">
+                          <a14:useLocalDpi xmlns:a14="http://schemas.microsoft.com/office/drawing/2010/main" val="0"/>
+                        </a:ext>
+                      </a:extLst>
+                    </a:blip>
+                    <a:stretch>
+                      <a:fillRect/>
+                    </a:stretch>
+                  </pic:blipFill>
+                  <pic:spPr>
+                    <a:xfrm>
+                      <a:off x="0" y="0"/>
+                      <a:ext cx="2719346" cy="1421476"/>
+                    </a:xfrm>
+                    <a:prstGeom prst="rect">
+                      <a:avLst/>
+                    </a:prstGeom>
+                  </pic:spPr>
+                </pic:pic>
+              </a:graphicData>
+            </a:graphic>
+          </wp:anchor>
+        </w:drawing>
+      </w:r>
+      <w:r>
+        <w:t>Le contexte d’application est partagé par l’</w:t>
+      </w:r>
+      <w:proofErr w:type="spellStart"/>
+      <w:r>
+        <w:t>essemble</w:t>
+      </w:r>
+      <w:proofErr w:type="spellEnd"/>
+      <w:r>
+        <w:t xml:space="preserve"> de l’application et des utilisateur et est représenter par la classe </w:t>
+      </w:r>
+      <w:proofErr w:type="spellStart"/>
+      <w:r>
+        <w:rPr>
+          <w:b/>
+          <w:bCs/>
+        </w:rPr>
+        <w:t>ServletContext</w:t>
+      </w:r>
+      <w:proofErr w:type="spellEnd"/>
+      <w:r>
+        <w:t xml:space="preserve"> et est accessible via l’instance tel que </w:t>
+      </w:r>
+      <w:proofErr w:type="spellStart"/>
+      <w:r>
+        <w:rPr>
+          <w:b/>
+          <w:bCs/>
+        </w:rPr>
+        <w:t>ServletContext</w:t>
+      </w:r>
+      <w:proofErr w:type="spellEnd"/>
+      <w:r>
+        <w:rPr>
+          <w:b/>
+          <w:bCs/>
+        </w:rPr>
+        <w:t xml:space="preserve"> application = </w:t>
+      </w:r>
+      <w:proofErr w:type="spellStart"/>
+      <w:proofErr w:type="gramStart"/>
+      <w:r>
+        <w:rPr>
+          <w:b/>
+          <w:bCs/>
+        </w:rPr>
+        <w:t>this.getServletContext</w:t>
+      </w:r>
+      <w:proofErr w:type="spellEnd"/>
+      <w:proofErr w:type="gramEnd"/>
+      <w:r>
+        <w:rPr>
+          <w:b/>
+          <w:bCs/>
+        </w:rPr>
+        <w:t>() ;</w:t>
+      </w:r>
+      <w:r>
+        <w:t xml:space="preserve"> mais nous avons également accès à travers la variable application depuis une page JSP.</w:t>
+      </w:r>
+    </w:p>
+    <w:p>
+      <w:pPr>
+        <w:jc w:val="both"/>
+      </w:pPr>
+    </w:p>
+    <w:p>
+      <w:pPr>
+        <w:jc w:val="both"/>
+      </w:pPr>
+    </w:p>
+    <w:p>
+      <w:pPr>
+        <w:jc w:val="both"/>
+      </w:pPr>
+    </w:p>
+    <w:p>
+      <w:pPr>
+        <w:pStyle w:val="Titre3"/>
+      </w:pPr>
+      <w:r>
+        <w:lastRenderedPageBreak/>
+        <w:t>Les attributs globaux</w:t>
+      </w:r>
+    </w:p>
+    <w:p>
+      <w:r>
+        <w:drawing>
+          <wp:anchor distT="0" distB="0" distL="114300" distR="114300" simplePos="0" relativeHeight="251684864" behindDoc="0" locked="0" layoutInCell="1" allowOverlap="1" wp14:anchorId="35A83D89" wp14:editId="446D3F06">
+            <wp:simplePos x="0" y="0"/>
+            <wp:positionH relativeFrom="margin">
+              <wp:align>right</wp:align>
+            </wp:positionH>
+            <wp:positionV relativeFrom="paragraph">
+              <wp:posOffset>44202</wp:posOffset>
+            </wp:positionV>
+            <wp:extent cx="3157153" cy="842839"/>
+            <wp:effectExtent l="0" t="0" r="5715" b="0"/>
+            <wp:wrapThrough wrapText="bothSides">
+              <wp:wrapPolygon edited="0">
+                <wp:start x="0" y="0"/>
+                <wp:lineTo x="0" y="20998"/>
+                <wp:lineTo x="21509" y="20998"/>
+                <wp:lineTo x="21509" y="0"/>
+                <wp:lineTo x="0" y="0"/>
+              </wp:wrapPolygon>
+            </wp:wrapThrough>
+            <wp:docPr id="33" name="Image 33"/>
+            <wp:cNvGraphicFramePr>
+              <a:graphicFrameLocks xmlns:a="http://schemas.openxmlformats.org/drawingml/2006/main" noChangeAspect="1"/>
+            </wp:cNvGraphicFramePr>
+            <a:graphic xmlns:a="http://schemas.openxmlformats.org/drawingml/2006/main">
+              <a:graphicData uri="http://schemas.openxmlformats.org/drawingml/2006/picture">
+                <pic:pic xmlns:pic="http://schemas.openxmlformats.org/drawingml/2006/picture">
+                  <pic:nvPicPr>
+                    <pic:cNvPr id="1" name=""/>
+                    <pic:cNvPicPr/>
+                  </pic:nvPicPr>
+                  <pic:blipFill>
+                    <a:blip r:embed="rId38">
+                      <a:extLst>
+                        <a:ext uri="{28A0092B-C50C-407E-A947-70E740481C1C}">
+                          <a14:useLocalDpi xmlns:a14="http://schemas.microsoft.com/office/drawing/2010/main" val="0"/>
+                        </a:ext>
+                      </a:extLst>
+                    </a:blip>
+                    <a:stretch>
+                      <a:fillRect/>
+                    </a:stretch>
+                  </pic:blipFill>
+                  <pic:spPr>
+                    <a:xfrm>
+                      <a:off x="0" y="0"/>
+                      <a:ext cx="3157153" cy="842839"/>
+                    </a:xfrm>
+                    <a:prstGeom prst="rect">
+                      <a:avLst/>
+                    </a:prstGeom>
+                  </pic:spPr>
+                </pic:pic>
+              </a:graphicData>
+            </a:graphic>
+          </wp:anchor>
+        </w:drawing>
+      </w:r>
+      <w:r>
+        <w:t xml:space="preserve">Ce sont </w:t>
+      </w:r>
+      <w:r>
+        <w:t>des attributs</w:t>
+      </w:r>
+      <w:r>
+        <w:t xml:space="preserve"> qui sont placé au niveau du contexte de l’application</w:t>
+      </w:r>
+      <w:r>
+        <w:t>, leur fonctionnement est identique aux attributs de requêtes ou de session.</w:t>
+      </w:r>
+    </w:p>
+    <w:p/>
+    <w:p>
+      <w:pPr>
+        <w:pStyle w:val="Titre3"/>
+      </w:pPr>
+      <w:r>
+        <w:t>Les paramètres globaux</w:t>
+      </w:r>
+    </w:p>
+    <w:p>
+      <w:r>
+        <w:drawing>
+          <wp:anchor distT="0" distB="0" distL="114300" distR="114300" simplePos="0" relativeHeight="251683840" behindDoc="0" locked="0" layoutInCell="1" allowOverlap="1" wp14:anchorId="5833AD23" wp14:editId="60660A6A">
+            <wp:simplePos x="0" y="0"/>
+            <wp:positionH relativeFrom="margin">
+              <wp:align>right</wp:align>
+            </wp:positionH>
+            <wp:positionV relativeFrom="paragraph">
+              <wp:posOffset>15875</wp:posOffset>
+            </wp:positionV>
+            <wp:extent cx="3220278" cy="1311783"/>
+            <wp:effectExtent l="0" t="0" r="0" b="3175"/>
+            <wp:wrapThrough wrapText="bothSides">
+              <wp:wrapPolygon edited="0">
+                <wp:start x="0" y="0"/>
+                <wp:lineTo x="0" y="21338"/>
+                <wp:lineTo x="21468" y="21338"/>
+                <wp:lineTo x="21468" y="0"/>
+                <wp:lineTo x="0" y="0"/>
+              </wp:wrapPolygon>
+            </wp:wrapThrough>
+            <wp:docPr id="34" name="Image 34"/>
+            <wp:cNvGraphicFramePr>
+              <a:graphicFrameLocks xmlns:a="http://schemas.openxmlformats.org/drawingml/2006/main" noChangeAspect="1"/>
+            </wp:cNvGraphicFramePr>
+            <a:graphic xmlns:a="http://schemas.openxmlformats.org/drawingml/2006/main">
+              <a:graphicData uri="http://schemas.openxmlformats.org/drawingml/2006/picture">
+                <pic:pic xmlns:pic="http://schemas.openxmlformats.org/drawingml/2006/picture">
+                  <pic:nvPicPr>
+                    <pic:cNvPr id="1" name=""/>
+                    <pic:cNvPicPr/>
+                  </pic:nvPicPr>
+                  <pic:blipFill>
+                    <a:blip r:embed="rId39">
+                      <a:extLst>
+                        <a:ext uri="{28A0092B-C50C-407E-A947-70E740481C1C}">
+                          <a14:useLocalDpi xmlns:a14="http://schemas.microsoft.com/office/drawing/2010/main" val="0"/>
+                        </a:ext>
+                      </a:extLst>
+                    </a:blip>
+                    <a:stretch>
+                      <a:fillRect/>
+                    </a:stretch>
+                  </pic:blipFill>
+                  <pic:spPr>
+                    <a:xfrm>
+                      <a:off x="0" y="0"/>
+                      <a:ext cx="3220278" cy="1311783"/>
+                    </a:xfrm>
+                    <a:prstGeom prst="rect">
+                      <a:avLst/>
+                    </a:prstGeom>
+                  </pic:spPr>
+                </pic:pic>
+              </a:graphicData>
+            </a:graphic>
+          </wp:anchor>
+        </w:drawing>
+      </w:r>
+      <w:r>
+        <w:t xml:space="preserve">Les paramètres globaux gèrent des valeurs textuelles et leur rôle est de définir des paramètres au démarrage de l’application (paramètre de contexte) ont peut les configurer dans web.xml et on l’utilise dans une servlet ou encore dans une </w:t>
+      </w:r>
+      <w:proofErr w:type="spellStart"/>
+      <w:r>
+        <w:t>jsp</w:t>
+      </w:r>
+      <w:proofErr w:type="spellEnd"/>
+    </w:p>
+    <w:p/>
     <w:sectPr>
       <w:pgSz w:w="11906" w:h="16838"/>
       <w:pgMar w:top="567" w:right="567" w:bottom="567" w:left="567" w:header="708" w:footer="708" w:gutter="0"/>
@@ -4711,9 +5703,9 @@
     </w:lvl>
   </w:abstractNum>
   <w:abstractNum w:abstractNumId="1" w15:restartNumberingAfterBreak="0">
-    <w:nsid w:val="3F433155"/>
+    <w:nsid w:val="23A1002D"/>
     <w:multiLevelType w:val="hybridMultilevel"/>
-    <w:tmpl w:val="77C403F4"/>
+    <w:tmpl w:val="034A773A"/>
     <w:lvl w:ilvl="0" w:tplc="040C0001">
       <w:start w:val="1"/>
       <w:numFmt w:val="bullet"/>
@@ -4824,9 +5816,9 @@
     </w:lvl>
   </w:abstractNum>
   <w:abstractNum w:abstractNumId="2" w15:restartNumberingAfterBreak="0">
-    <w:nsid w:val="6B9C1B0A"/>
+    <w:nsid w:val="372C58BD"/>
     <w:multiLevelType w:val="hybridMultilevel"/>
-    <w:tmpl w:val="230A978A"/>
+    <w:tmpl w:val="443AD9A6"/>
     <w:lvl w:ilvl="0" w:tplc="040C0001">
       <w:start w:val="1"/>
       <w:numFmt w:val="bullet"/>
@@ -4936,14 +5928,362 @@
       </w:rPr>
     </w:lvl>
   </w:abstractNum>
+  <w:abstractNum w:abstractNumId="3" w15:restartNumberingAfterBreak="0">
+    <w:nsid w:val="3F433155"/>
+    <w:multiLevelType w:val="hybridMultilevel"/>
+    <w:tmpl w:val="77C403F4"/>
+    <w:lvl w:ilvl="0" w:tplc="040C0001">
+      <w:start w:val="1"/>
+      <w:numFmt w:val="bullet"/>
+      <w:lvlText w:val=""/>
+      <w:lvlJc w:val="left"/>
+      <w:pPr>
+        <w:ind w:left="720" w:hanging="360"/>
+      </w:pPr>
+      <w:rPr>
+        <w:rFonts w:ascii="Symbol" w:hAnsi="Symbol" w:hint="default"/>
+      </w:rPr>
+    </w:lvl>
+    <w:lvl w:ilvl="1" w:tplc="040C0003" w:tentative="1">
+      <w:start w:val="1"/>
+      <w:numFmt w:val="bullet"/>
+      <w:lvlText w:val="o"/>
+      <w:lvlJc w:val="left"/>
+      <w:pPr>
+        <w:ind w:left="1440" w:hanging="360"/>
+      </w:pPr>
+      <w:rPr>
+        <w:rFonts w:ascii="Courier New" w:hAnsi="Courier New" w:cs="Courier New" w:hint="default"/>
+      </w:rPr>
+    </w:lvl>
+    <w:lvl w:ilvl="2" w:tplc="040C0005" w:tentative="1">
+      <w:start w:val="1"/>
+      <w:numFmt w:val="bullet"/>
+      <w:lvlText w:val=""/>
+      <w:lvlJc w:val="left"/>
+      <w:pPr>
+        <w:ind w:left="2160" w:hanging="360"/>
+      </w:pPr>
+      <w:rPr>
+        <w:rFonts w:ascii="Wingdings" w:hAnsi="Wingdings" w:hint="default"/>
+      </w:rPr>
+    </w:lvl>
+    <w:lvl w:ilvl="3" w:tplc="040C0001" w:tentative="1">
+      <w:start w:val="1"/>
+      <w:numFmt w:val="bullet"/>
+      <w:lvlText w:val=""/>
+      <w:lvlJc w:val="left"/>
+      <w:pPr>
+        <w:ind w:left="2880" w:hanging="360"/>
+      </w:pPr>
+      <w:rPr>
+        <w:rFonts w:ascii="Symbol" w:hAnsi="Symbol" w:hint="default"/>
+      </w:rPr>
+    </w:lvl>
+    <w:lvl w:ilvl="4" w:tplc="040C0003" w:tentative="1">
+      <w:start w:val="1"/>
+      <w:numFmt w:val="bullet"/>
+      <w:lvlText w:val="o"/>
+      <w:lvlJc w:val="left"/>
+      <w:pPr>
+        <w:ind w:left="3600" w:hanging="360"/>
+      </w:pPr>
+      <w:rPr>
+        <w:rFonts w:ascii="Courier New" w:hAnsi="Courier New" w:cs="Courier New" w:hint="default"/>
+      </w:rPr>
+    </w:lvl>
+    <w:lvl w:ilvl="5" w:tplc="040C0005" w:tentative="1">
+      <w:start w:val="1"/>
+      <w:numFmt w:val="bullet"/>
+      <w:lvlText w:val=""/>
+      <w:lvlJc w:val="left"/>
+      <w:pPr>
+        <w:ind w:left="4320" w:hanging="360"/>
+      </w:pPr>
+      <w:rPr>
+        <w:rFonts w:ascii="Wingdings" w:hAnsi="Wingdings" w:hint="default"/>
+      </w:rPr>
+    </w:lvl>
+    <w:lvl w:ilvl="6" w:tplc="040C0001" w:tentative="1">
+      <w:start w:val="1"/>
+      <w:numFmt w:val="bullet"/>
+      <w:lvlText w:val=""/>
+      <w:lvlJc w:val="left"/>
+      <w:pPr>
+        <w:ind w:left="5040" w:hanging="360"/>
+      </w:pPr>
+      <w:rPr>
+        <w:rFonts w:ascii="Symbol" w:hAnsi="Symbol" w:hint="default"/>
+      </w:rPr>
+    </w:lvl>
+    <w:lvl w:ilvl="7" w:tplc="040C0003" w:tentative="1">
+      <w:start w:val="1"/>
+      <w:numFmt w:val="bullet"/>
+      <w:lvlText w:val="o"/>
+      <w:lvlJc w:val="left"/>
+      <w:pPr>
+        <w:ind w:left="5760" w:hanging="360"/>
+      </w:pPr>
+      <w:rPr>
+        <w:rFonts w:ascii="Courier New" w:hAnsi="Courier New" w:cs="Courier New" w:hint="default"/>
+      </w:rPr>
+    </w:lvl>
+    <w:lvl w:ilvl="8" w:tplc="040C0005" w:tentative="1">
+      <w:start w:val="1"/>
+      <w:numFmt w:val="bullet"/>
+      <w:lvlText w:val=""/>
+      <w:lvlJc w:val="left"/>
+      <w:pPr>
+        <w:ind w:left="6480" w:hanging="360"/>
+      </w:pPr>
+      <w:rPr>
+        <w:rFonts w:ascii="Wingdings" w:hAnsi="Wingdings" w:hint="default"/>
+      </w:rPr>
+    </w:lvl>
+  </w:abstractNum>
+  <w:abstractNum w:abstractNumId="4" w15:restartNumberingAfterBreak="0">
+    <w:nsid w:val="58852CE3"/>
+    <w:multiLevelType w:val="hybridMultilevel"/>
+    <w:tmpl w:val="9D9045E8"/>
+    <w:lvl w:ilvl="0" w:tplc="040C0001">
+      <w:start w:val="1"/>
+      <w:numFmt w:val="bullet"/>
+      <w:lvlText w:val=""/>
+      <w:lvlJc w:val="left"/>
+      <w:pPr>
+        <w:ind w:left="720" w:hanging="360"/>
+      </w:pPr>
+      <w:rPr>
+        <w:rFonts w:ascii="Symbol" w:hAnsi="Symbol" w:hint="default"/>
+      </w:rPr>
+    </w:lvl>
+    <w:lvl w:ilvl="1" w:tplc="040C0003" w:tentative="1">
+      <w:start w:val="1"/>
+      <w:numFmt w:val="bullet"/>
+      <w:lvlText w:val="o"/>
+      <w:lvlJc w:val="left"/>
+      <w:pPr>
+        <w:ind w:left="1440" w:hanging="360"/>
+      </w:pPr>
+      <w:rPr>
+        <w:rFonts w:ascii="Courier New" w:hAnsi="Courier New" w:cs="Courier New" w:hint="default"/>
+      </w:rPr>
+    </w:lvl>
+    <w:lvl w:ilvl="2" w:tplc="040C0005" w:tentative="1">
+      <w:start w:val="1"/>
+      <w:numFmt w:val="bullet"/>
+      <w:lvlText w:val=""/>
+      <w:lvlJc w:val="left"/>
+      <w:pPr>
+        <w:ind w:left="2160" w:hanging="360"/>
+      </w:pPr>
+      <w:rPr>
+        <w:rFonts w:ascii="Wingdings" w:hAnsi="Wingdings" w:hint="default"/>
+      </w:rPr>
+    </w:lvl>
+    <w:lvl w:ilvl="3" w:tplc="040C0001" w:tentative="1">
+      <w:start w:val="1"/>
+      <w:numFmt w:val="bullet"/>
+      <w:lvlText w:val=""/>
+      <w:lvlJc w:val="left"/>
+      <w:pPr>
+        <w:ind w:left="2880" w:hanging="360"/>
+      </w:pPr>
+      <w:rPr>
+        <w:rFonts w:ascii="Symbol" w:hAnsi="Symbol" w:hint="default"/>
+      </w:rPr>
+    </w:lvl>
+    <w:lvl w:ilvl="4" w:tplc="040C0003" w:tentative="1">
+      <w:start w:val="1"/>
+      <w:numFmt w:val="bullet"/>
+      <w:lvlText w:val="o"/>
+      <w:lvlJc w:val="left"/>
+      <w:pPr>
+        <w:ind w:left="3600" w:hanging="360"/>
+      </w:pPr>
+      <w:rPr>
+        <w:rFonts w:ascii="Courier New" w:hAnsi="Courier New" w:cs="Courier New" w:hint="default"/>
+      </w:rPr>
+    </w:lvl>
+    <w:lvl w:ilvl="5" w:tplc="040C0005" w:tentative="1">
+      <w:start w:val="1"/>
+      <w:numFmt w:val="bullet"/>
+      <w:lvlText w:val=""/>
+      <w:lvlJc w:val="left"/>
+      <w:pPr>
+        <w:ind w:left="4320" w:hanging="360"/>
+      </w:pPr>
+      <w:rPr>
+        <w:rFonts w:ascii="Wingdings" w:hAnsi="Wingdings" w:hint="default"/>
+      </w:rPr>
+    </w:lvl>
+    <w:lvl w:ilvl="6" w:tplc="040C0001" w:tentative="1">
+      <w:start w:val="1"/>
+      <w:numFmt w:val="bullet"/>
+      <w:lvlText w:val=""/>
+      <w:lvlJc w:val="left"/>
+      <w:pPr>
+        <w:ind w:left="5040" w:hanging="360"/>
+      </w:pPr>
+      <w:rPr>
+        <w:rFonts w:ascii="Symbol" w:hAnsi="Symbol" w:hint="default"/>
+      </w:rPr>
+    </w:lvl>
+    <w:lvl w:ilvl="7" w:tplc="040C0003" w:tentative="1">
+      <w:start w:val="1"/>
+      <w:numFmt w:val="bullet"/>
+      <w:lvlText w:val="o"/>
+      <w:lvlJc w:val="left"/>
+      <w:pPr>
+        <w:ind w:left="5760" w:hanging="360"/>
+      </w:pPr>
+      <w:rPr>
+        <w:rFonts w:ascii="Courier New" w:hAnsi="Courier New" w:cs="Courier New" w:hint="default"/>
+      </w:rPr>
+    </w:lvl>
+    <w:lvl w:ilvl="8" w:tplc="040C0005" w:tentative="1">
+      <w:start w:val="1"/>
+      <w:numFmt w:val="bullet"/>
+      <w:lvlText w:val=""/>
+      <w:lvlJc w:val="left"/>
+      <w:pPr>
+        <w:ind w:left="6480" w:hanging="360"/>
+      </w:pPr>
+      <w:rPr>
+        <w:rFonts w:ascii="Wingdings" w:hAnsi="Wingdings" w:hint="default"/>
+      </w:rPr>
+    </w:lvl>
+  </w:abstractNum>
+  <w:abstractNum w:abstractNumId="5" w15:restartNumberingAfterBreak="0">
+    <w:nsid w:val="6B9C1B0A"/>
+    <w:multiLevelType w:val="hybridMultilevel"/>
+    <w:tmpl w:val="230A978A"/>
+    <w:lvl w:ilvl="0" w:tplc="040C0001">
+      <w:start w:val="1"/>
+      <w:numFmt w:val="bullet"/>
+      <w:lvlText w:val=""/>
+      <w:lvlJc w:val="left"/>
+      <w:pPr>
+        <w:ind w:left="720" w:hanging="360"/>
+      </w:pPr>
+      <w:rPr>
+        <w:rFonts w:ascii="Symbol" w:hAnsi="Symbol" w:hint="default"/>
+      </w:rPr>
+    </w:lvl>
+    <w:lvl w:ilvl="1" w:tplc="040C0003" w:tentative="1">
+      <w:start w:val="1"/>
+      <w:numFmt w:val="bullet"/>
+      <w:lvlText w:val="o"/>
+      <w:lvlJc w:val="left"/>
+      <w:pPr>
+        <w:ind w:left="1440" w:hanging="360"/>
+      </w:pPr>
+      <w:rPr>
+        <w:rFonts w:ascii="Courier New" w:hAnsi="Courier New" w:cs="Courier New" w:hint="default"/>
+      </w:rPr>
+    </w:lvl>
+    <w:lvl w:ilvl="2" w:tplc="040C0005" w:tentative="1">
+      <w:start w:val="1"/>
+      <w:numFmt w:val="bullet"/>
+      <w:lvlText w:val=""/>
+      <w:lvlJc w:val="left"/>
+      <w:pPr>
+        <w:ind w:left="2160" w:hanging="360"/>
+      </w:pPr>
+      <w:rPr>
+        <w:rFonts w:ascii="Wingdings" w:hAnsi="Wingdings" w:hint="default"/>
+      </w:rPr>
+    </w:lvl>
+    <w:lvl w:ilvl="3" w:tplc="040C0001" w:tentative="1">
+      <w:start w:val="1"/>
+      <w:numFmt w:val="bullet"/>
+      <w:lvlText w:val=""/>
+      <w:lvlJc w:val="left"/>
+      <w:pPr>
+        <w:ind w:left="2880" w:hanging="360"/>
+      </w:pPr>
+      <w:rPr>
+        <w:rFonts w:ascii="Symbol" w:hAnsi="Symbol" w:hint="default"/>
+      </w:rPr>
+    </w:lvl>
+    <w:lvl w:ilvl="4" w:tplc="040C0003" w:tentative="1">
+      <w:start w:val="1"/>
+      <w:numFmt w:val="bullet"/>
+      <w:lvlText w:val="o"/>
+      <w:lvlJc w:val="left"/>
+      <w:pPr>
+        <w:ind w:left="3600" w:hanging="360"/>
+      </w:pPr>
+      <w:rPr>
+        <w:rFonts w:ascii="Courier New" w:hAnsi="Courier New" w:cs="Courier New" w:hint="default"/>
+      </w:rPr>
+    </w:lvl>
+    <w:lvl w:ilvl="5" w:tplc="040C0005" w:tentative="1">
+      <w:start w:val="1"/>
+      <w:numFmt w:val="bullet"/>
+      <w:lvlText w:val=""/>
+      <w:lvlJc w:val="left"/>
+      <w:pPr>
+        <w:ind w:left="4320" w:hanging="360"/>
+      </w:pPr>
+      <w:rPr>
+        <w:rFonts w:ascii="Wingdings" w:hAnsi="Wingdings" w:hint="default"/>
+      </w:rPr>
+    </w:lvl>
+    <w:lvl w:ilvl="6" w:tplc="040C0001" w:tentative="1">
+      <w:start w:val="1"/>
+      <w:numFmt w:val="bullet"/>
+      <w:lvlText w:val=""/>
+      <w:lvlJc w:val="left"/>
+      <w:pPr>
+        <w:ind w:left="5040" w:hanging="360"/>
+      </w:pPr>
+      <w:rPr>
+        <w:rFonts w:ascii="Symbol" w:hAnsi="Symbol" w:hint="default"/>
+      </w:rPr>
+    </w:lvl>
+    <w:lvl w:ilvl="7" w:tplc="040C0003" w:tentative="1">
+      <w:start w:val="1"/>
+      <w:numFmt w:val="bullet"/>
+      <w:lvlText w:val="o"/>
+      <w:lvlJc w:val="left"/>
+      <w:pPr>
+        <w:ind w:left="5760" w:hanging="360"/>
+      </w:pPr>
+      <w:rPr>
+        <w:rFonts w:ascii="Courier New" w:hAnsi="Courier New" w:cs="Courier New" w:hint="default"/>
+      </w:rPr>
+    </w:lvl>
+    <w:lvl w:ilvl="8" w:tplc="040C0005" w:tentative="1">
+      <w:start w:val="1"/>
+      <w:numFmt w:val="bullet"/>
+      <w:lvlText w:val=""/>
+      <w:lvlJc w:val="left"/>
+      <w:pPr>
+        <w:ind w:left="6480" w:hanging="360"/>
+      </w:pPr>
+      <w:rPr>
+        <w:rFonts w:ascii="Wingdings" w:hAnsi="Wingdings" w:hint="default"/>
+      </w:rPr>
+    </w:lvl>
+  </w:abstractNum>
   <w:num w:numId="1">
-    <w:abstractNumId w:val="1"/>
+    <w:abstractNumId w:val="3"/>
   </w:num>
   <w:num w:numId="2">
     <w:abstractNumId w:val="0"/>
   </w:num>
   <w:num w:numId="3">
+    <w:abstractNumId w:val="5"/>
+  </w:num>
+  <w:num w:numId="4">
+    <w:abstractNumId w:val="4"/>
+  </w:num>
+  <w:num w:numId="5">
     <w:abstractNumId w:val="2"/>
+  </w:num>
+  <w:num w:numId="6">
+    <w:abstractNumId w:val="1"/>
   </w:num>
 </w:numbering>
 </file>

</xml_diff>